<commit_message>
generating a generator generating generator
</commit_message>
<xml_diff>
--- a/doc/_Bericht_Beck.docx
+++ b/doc/_Bericht_Beck.docx
@@ -492,30 +492,8 @@
         <w:rPr>
           <w:color w:val="FF0000"/>
         </w:rPr>
-        <w:t xml:space="preserve">wissenschaftlichen Fachartikeln anzutreffen). Ein Abstract umfasst ca. 10 Zeilen mit wenigen </w:t>
-      </w:r>
-      <w:proofErr w:type="spellStart"/>
-      <w:r>
-        <w:rPr>
-          <w:color w:val="FF0000"/>
-        </w:rPr>
-        <w:t>searchable</w:t>
-      </w:r>
-      <w:proofErr w:type="spellEnd"/>
-      <w:r>
-        <w:rPr>
-          <w:color w:val="FF0000"/>
-        </w:rPr>
-        <w:t xml:space="preserve"> </w:t>
-      </w:r>
-      <w:proofErr w:type="spellStart"/>
-      <w:r>
-        <w:rPr>
-          <w:color w:val="FF0000"/>
-        </w:rPr>
-        <w:t>keywords</w:t>
-      </w:r>
-      <w:proofErr w:type="spellEnd"/>
+        <w:t>wissenschaftlichen Fachartikeln anzutreffen). Ein Abstract umfasst ca. 10 Zeilen mit wenigen searchable keywords</w:t>
+      </w:r>
     </w:p>
     <w:p>
       <w:pPr>
@@ -4705,35 +4683,7 @@
         <w:rPr>
           <w:color w:val="00B0F0"/>
         </w:rPr>
-        <w:t xml:space="preserve">Einlesen, </w:t>
-      </w:r>
-      <w:proofErr w:type="spellStart"/>
-      <w:r>
-        <w:rPr>
-          <w:color w:val="00B0F0"/>
-        </w:rPr>
-        <w:t>schwierigkeiten</w:t>
-      </w:r>
-      <w:proofErr w:type="spellEnd"/>
-      <w:r>
-        <w:rPr>
-          <w:color w:val="00B0F0"/>
-        </w:rPr>
-        <w:t xml:space="preserve"> kategorisieren, </w:t>
-      </w:r>
-      <w:proofErr w:type="spellStart"/>
-      <w:r>
-        <w:rPr>
-          <w:color w:val="00B0F0"/>
-        </w:rPr>
-        <w:t>sudokus</w:t>
-      </w:r>
-      <w:proofErr w:type="spellEnd"/>
-      <w:r>
-        <w:rPr>
-          <w:color w:val="00B0F0"/>
-        </w:rPr>
-        <w:t xml:space="preserve"> generieren</w:t>
+        <w:t>Einlesen, schwierigkeiten kategorisieren, sudokus generieren</w:t>
       </w:r>
     </w:p>
     <w:p>
@@ -4813,33 +4763,11 @@
           <w:color w:val="00B0F0"/>
         </w:rPr>
       </w:pPr>
-      <w:proofErr w:type="spellStart"/>
       <w:r>
         <w:rPr>
           <w:color w:val="00B0F0"/>
         </w:rPr>
-        <w:t>parsing</w:t>
-      </w:r>
-      <w:proofErr w:type="spellEnd"/>
-      <w:r>
-        <w:rPr>
-          <w:color w:val="00B0F0"/>
-        </w:rPr>
-        <w:t xml:space="preserve"> -&gt; lösen -&gt; </w:t>
-      </w:r>
-      <w:proofErr w:type="spellStart"/>
-      <w:r>
-        <w:rPr>
-          <w:color w:val="00B0F0"/>
-        </w:rPr>
-        <w:t>schwierigkeit</w:t>
-      </w:r>
-      <w:proofErr w:type="spellEnd"/>
-      <w:r>
-        <w:rPr>
-          <w:color w:val="00B0F0"/>
-        </w:rPr>
-        <w:t xml:space="preserve"> lernen.</w:t>
+        <w:t>parsing -&gt; lösen -&gt; schwierigkeit lernen.</w:t>
       </w:r>
     </w:p>
     <w:p>
@@ -4857,35 +4785,7 @@
         <w:rPr>
           <w:color w:val="00B0F0"/>
         </w:rPr>
-        <w:t xml:space="preserve">Generierung aus 17er -&gt; </w:t>
-      </w:r>
-      <w:proofErr w:type="spellStart"/>
-      <w:r>
-        <w:rPr>
-          <w:color w:val="00B0F0"/>
-        </w:rPr>
-        <w:t>schwierigkeit</w:t>
-      </w:r>
-      <w:proofErr w:type="spellEnd"/>
-      <w:r>
-        <w:rPr>
-          <w:color w:val="00B0F0"/>
-        </w:rPr>
-        <w:t xml:space="preserve"> einstufen -&gt; </w:t>
-      </w:r>
-      <w:proofErr w:type="spellStart"/>
-      <w:r>
-        <w:rPr>
-          <w:color w:val="00B0F0"/>
-        </w:rPr>
-        <w:t>verwefen</w:t>
-      </w:r>
-      <w:proofErr w:type="spellEnd"/>
-      <w:r>
-        <w:rPr>
-          <w:color w:val="00B0F0"/>
-        </w:rPr>
-        <w:t>/behalten.</w:t>
+        <w:t>Generierung aus 17er -&gt; schwierigkeit einstufen -&gt; verwefen/behalten.</w:t>
       </w:r>
     </w:p>
     <w:p>
@@ -5225,87 +5125,7 @@
           <w:sz w:val="24"/>
           <w:szCs w:val="24"/>
         </w:rPr>
-        <w:t>Stand der Forschung/“</w:t>
-      </w:r>
-      <w:proofErr w:type="spellStart"/>
-      <w:r>
-        <w:rPr>
-          <w:rFonts w:ascii="Cambria" w:hAnsi="Cambria" w:cs="Cambria"/>
-          <w:color w:val="FF0000"/>
-          <w:sz w:val="24"/>
-          <w:szCs w:val="24"/>
-        </w:rPr>
-        <w:t>state</w:t>
-      </w:r>
-      <w:proofErr w:type="spellEnd"/>
-      <w:r>
-        <w:rPr>
-          <w:rFonts w:ascii="Cambria" w:hAnsi="Cambria" w:cs="Cambria"/>
-          <w:color w:val="FF0000"/>
-          <w:sz w:val="24"/>
-          <w:szCs w:val="24"/>
-        </w:rPr>
-        <w:t xml:space="preserve"> </w:t>
-      </w:r>
-      <w:proofErr w:type="spellStart"/>
-      <w:r>
-        <w:rPr>
-          <w:rFonts w:ascii="Cambria" w:hAnsi="Cambria" w:cs="Cambria"/>
-          <w:color w:val="FF0000"/>
-          <w:sz w:val="24"/>
-          <w:szCs w:val="24"/>
-        </w:rPr>
-        <w:t>of</w:t>
-      </w:r>
-      <w:proofErr w:type="spellEnd"/>
-      <w:r>
-        <w:rPr>
-          <w:rFonts w:ascii="Cambria" w:hAnsi="Cambria" w:cs="Cambria"/>
-          <w:color w:val="FF0000"/>
-          <w:sz w:val="24"/>
-          <w:szCs w:val="24"/>
-        </w:rPr>
-        <w:t xml:space="preserve"> </w:t>
-      </w:r>
-      <w:proofErr w:type="spellStart"/>
-      <w:r>
-        <w:rPr>
-          <w:rFonts w:ascii="Cambria" w:hAnsi="Cambria" w:cs="Cambria"/>
-          <w:color w:val="FF0000"/>
-          <w:sz w:val="24"/>
-          <w:szCs w:val="24"/>
-        </w:rPr>
-        <w:t>the</w:t>
-      </w:r>
-      <w:proofErr w:type="spellEnd"/>
-      <w:r>
-        <w:rPr>
-          <w:rFonts w:ascii="Cambria" w:hAnsi="Cambria" w:cs="Cambria"/>
-          <w:color w:val="FF0000"/>
-          <w:sz w:val="24"/>
-          <w:szCs w:val="24"/>
-        </w:rPr>
-        <w:t xml:space="preserve"> </w:t>
-      </w:r>
-      <w:proofErr w:type="spellStart"/>
-      <w:r>
-        <w:rPr>
-          <w:rFonts w:ascii="Cambria" w:hAnsi="Cambria" w:cs="Cambria"/>
-          <w:color w:val="FF0000"/>
-          <w:sz w:val="24"/>
-          <w:szCs w:val="24"/>
-        </w:rPr>
-        <w:t>art</w:t>
-      </w:r>
-      <w:proofErr w:type="spellEnd"/>
-      <w:r>
-        <w:rPr>
-          <w:rFonts w:ascii="Cambria" w:hAnsi="Cambria" w:cs="Cambria"/>
-          <w:color w:val="FF0000"/>
-          <w:sz w:val="24"/>
-          <w:szCs w:val="24"/>
-        </w:rPr>
-        <w:t>“ (Ansätze, Theorien, Modelle)</w:t>
+        <w:t>Stand der Forschung/“state of the art“ (Ansätze, Theorien, Modelle)</w:t>
       </w:r>
     </w:p>
     <w:p>
@@ -6293,23 +6113,7 @@
         <w:t xml:space="preserve">Das Gesamtprojekt hat ein Webportal zum Ziel, mit welchem sich verschiedene Rätselarten generieren lassen. Zurzeit ist ein weiteres Studentenprojekt im Gange, welches sich mit </w:t>
       </w:r>
       <w:r>
-        <w:t xml:space="preserve">den Logikrätseln </w:t>
-      </w:r>
-      <w:proofErr w:type="spellStart"/>
-      <w:r>
-        <w:t>Nonogramm</w:t>
-      </w:r>
-      <w:proofErr w:type="spellEnd"/>
-      <w:r>
-        <w:t xml:space="preserve"> und </w:t>
-      </w:r>
-      <w:proofErr w:type="spellStart"/>
-      <w:r>
-        <w:t>Hashi</w:t>
-      </w:r>
-      <w:proofErr w:type="spellEnd"/>
-      <w:r>
-        <w:t xml:space="preserve"> auseinandersetzt.</w:t>
+        <w:t>den Logikrätseln Nonogramm und Hashi auseinandersetzt.</w:t>
       </w:r>
     </w:p>
     <w:p/>
@@ -6422,15 +6226,7 @@
         <w:t xml:space="preserve"> auf den lateinischen Quadraten des Schweizer Mathematikers Leonhard Euler. </w:t>
       </w:r>
       <w:r>
-        <w:t>Das Heute als Sudoku bekannte Rätsel wurde Ende der 1970er Jahre im New Yorker «Dell Puzzle Magazine» unter dem Namen «</w:t>
-      </w:r>
-      <w:proofErr w:type="spellStart"/>
-      <w:r>
-        <w:t>Number</w:t>
-      </w:r>
-      <w:proofErr w:type="spellEnd"/>
-      <w:r>
-        <w:t xml:space="preserve"> Place» veröffentlicht. Das Rätsel verbreitete sich ins rätselbegeisterte Japan und wurde dort mit </w:t>
+        <w:t xml:space="preserve">Das Heute als Sudoku bekannte Rätsel wurde Ende der 1970er Jahre im New Yorker «Dell Puzzle Magazine» unter dem Namen «Number Place» veröffentlicht. Das Rätsel verbreitete sich ins rätselbegeisterte Japan und wurde dort mit </w:t>
       </w:r>
       <w:r>
         <w:t xml:space="preserve">dem Namen «Sudoku» versehen, wobei </w:t>
@@ -6692,26 +6488,10 @@
         <w:t xml:space="preserve">Zum Lösen von Sudokus werden häufig </w:t>
       </w:r>
       <w:r>
-        <w:t xml:space="preserve">Markierungen (engl. </w:t>
-      </w:r>
-      <w:proofErr w:type="spellStart"/>
-      <w:r>
-        <w:t>Pencilmarks</w:t>
-      </w:r>
-      <w:proofErr w:type="spellEnd"/>
-      <w:r>
-        <w:t xml:space="preserve">) </w:t>
-      </w:r>
-      <w:r>
-        <w:t xml:space="preserve">verwendet. </w:t>
-      </w:r>
-      <w:proofErr w:type="spellStart"/>
-      <w:r>
-        <w:t>Pencilmarks</w:t>
-      </w:r>
-      <w:proofErr w:type="spellEnd"/>
-      <w:r>
-        <w:t xml:space="preserve"> sind kleine Notationen pro Zelle, welche die noch möglichen Zahlen für diese Zelle repräsentieren. </w:t>
+        <w:t xml:space="preserve">Markierungen (engl. Pencilmarks) </w:t>
+      </w:r>
+      <w:r>
+        <w:t xml:space="preserve">verwendet. Pencilmarks sind kleine Notationen pro Zelle, welche die noch möglichen Zahlen für diese Zelle repräsentieren. </w:t>
       </w:r>
       <w:r>
         <w:rPr>
@@ -6723,35 +6503,14 @@
     </w:p>
     <w:p/>
     <w:p>
-      <w:proofErr w:type="spellStart"/>
-      <w:r>
-        <w:t>Pencilmarks</w:t>
-      </w:r>
-      <w:proofErr w:type="spellEnd"/>
-      <w:r>
-        <w:t xml:space="preserve"> werden durch das Anwenden diverser Lösungsmethoden immer weiter verringert, bis nur noch eine Markierung in einer Zelle vorhanden ist. Ist dies der Fall, kann der Zelle der Wert der übriggebliebenen </w:t>
-      </w:r>
-      <w:proofErr w:type="spellStart"/>
-      <w:r>
-        <w:t>Pencilmark</w:t>
-      </w:r>
-      <w:proofErr w:type="spellEnd"/>
-      <w:r>
-        <w:t xml:space="preserve"> zugewiesen werden, da diese Zahl die einzige ist, die in dieser Zelle noch möglich ist.</w:t>
+      <w:r>
+        <w:t>Pencilmarks werden durch das Anwenden diverser Lösungsmethoden immer weiter verringert, bis nur noch eine Markierung in einer Zelle vorhanden ist. Ist dies der Fall, kann der Zelle der Wert der übriggebliebenen Pencilmark zugewiesen werden, da diese Zahl die einzige ist, die in dieser Zelle noch möglich ist.</w:t>
       </w:r>
     </w:p>
     <w:p/>
     <w:p>
       <w:r>
-        <w:t xml:space="preserve">Lösungsmethoden können in zwei Kategorien unterteilt werden, Techniken die den Zellen einen Wert zuweisen und solche die die </w:t>
-      </w:r>
-      <w:proofErr w:type="spellStart"/>
-      <w:r>
-        <w:t>Pencilmarks</w:t>
-      </w:r>
-      <w:proofErr w:type="spellEnd"/>
-      <w:r>
-        <w:t xml:space="preserve"> diverser Zellen verringern. Die meisten Men</w:t>
+        <w:t>Lösungsmethoden können in zwei Kategorien unterteilt werden, Techniken die den Zellen einen Wert zuweisen und solche die die Pencilmarks diverser Zellen verringern. Die meisten Men</w:t>
       </w:r>
       <w:r>
         <w:lastRenderedPageBreak/>
@@ -6765,43 +6524,14 @@
         <w:pStyle w:val="berschrift3"/>
       </w:pPr>
       <w:bookmarkStart w:id="9" w:name="_Toc472776372"/>
-      <w:proofErr w:type="spellStart"/>
-      <w:r>
-        <w:t>Naked</w:t>
-      </w:r>
-      <w:proofErr w:type="spellEnd"/>
-      <w:r>
-        <w:t xml:space="preserve"> Single</w:t>
+      <w:r>
+        <w:t>Naked Single</w:t>
       </w:r>
       <w:bookmarkEnd w:id="9"/>
     </w:p>
     <w:p>
       <w:r>
-        <w:t xml:space="preserve">Ein </w:t>
-      </w:r>
-      <w:proofErr w:type="spellStart"/>
-      <w:r>
-        <w:t>Naked</w:t>
-      </w:r>
-      <w:proofErr w:type="spellEnd"/>
-      <w:r>
-        <w:t xml:space="preserve"> Single ist eine Zelle die nur noch eine einzige </w:t>
-      </w:r>
-      <w:proofErr w:type="spellStart"/>
-      <w:r>
-        <w:t>Pencilmark</w:t>
-      </w:r>
-      <w:proofErr w:type="spellEnd"/>
-      <w:r>
-        <w:t xml:space="preserve"> hat und somit der Wert der Zelle auf den der </w:t>
-      </w:r>
-      <w:proofErr w:type="spellStart"/>
-      <w:r>
-        <w:t>Pencilmark</w:t>
-      </w:r>
-      <w:proofErr w:type="spellEnd"/>
-      <w:r>
-        <w:t xml:space="preserve"> gesetzt werden kann.</w:t>
+        <w:t>Ein Naked Single ist eine Zelle die nur noch eine einzige Pencilmark hat und somit der Wert der Zelle auf den der Pencilmark gesetzt werden kann.</w:t>
       </w:r>
     </w:p>
     <w:p>
@@ -6874,15 +6604,7 @@
         <w:spacing w:after="200" w:line="276" w:lineRule="auto"/>
       </w:pPr>
       <w:r>
-        <w:t xml:space="preserve">Im Beispiel hat die Markierte Zelle nur noch eine einzelne </w:t>
-      </w:r>
-      <w:proofErr w:type="spellStart"/>
-      <w:r>
-        <w:t>Pencilmark</w:t>
-      </w:r>
-      <w:proofErr w:type="spellEnd"/>
-      <w:r>
-        <w:t xml:space="preserve"> (die Vier) übrig. Somit kann in diesem Feld die Vier gesetzt werden.</w:t>
+        <w:t>Im Beispiel hat die Markierte Zelle nur noch eine einzelne Pencilmark (die Vier) übrig. Somit kann in diesem Feld die Vier gesetzt werden.</w:t>
       </w:r>
     </w:p>
     <w:p>
@@ -6998,15 +6720,7 @@
         <w:t>auf diesen Wert gesetzt werden</w:t>
       </w:r>
       <w:r>
-        <w:t xml:space="preserve">, unabhängig davon wie viele </w:t>
-      </w:r>
-      <w:proofErr w:type="spellStart"/>
-      <w:r>
-        <w:t>Pencilmarks</w:t>
-      </w:r>
-      <w:proofErr w:type="spellEnd"/>
-      <w:r>
-        <w:t xml:space="preserve"> die Zelle noch hatte.</w:t>
+        <w:t>, unabhängig davon wie viele Pencilmarks die Zelle noch hatte.</w:t>
       </w:r>
     </w:p>
     <w:p/>
@@ -7076,41 +6790,15 @@
         <w:pStyle w:val="berschrift3"/>
       </w:pPr>
       <w:bookmarkStart w:id="11" w:name="_Toc472776374"/>
-      <w:proofErr w:type="spellStart"/>
       <w:r>
         <w:lastRenderedPageBreak/>
-        <w:t>Naked</w:t>
-      </w:r>
-      <w:proofErr w:type="spellEnd"/>
-      <w:r>
-        <w:t xml:space="preserve"> </w:t>
-      </w:r>
-      <w:proofErr w:type="spellStart"/>
-      <w:r>
-        <w:t>Subset</w:t>
+        <w:t>Naked Subset</w:t>
       </w:r>
       <w:bookmarkEnd w:id="11"/>
-      <w:proofErr w:type="spellEnd"/>
-    </w:p>
-    <w:p>
-      <w:r>
-        <w:t xml:space="preserve">Ein </w:t>
-      </w:r>
-      <w:proofErr w:type="spellStart"/>
-      <w:r>
-        <w:t>Naked</w:t>
-      </w:r>
-      <w:proofErr w:type="spellEnd"/>
-      <w:r>
-        <w:t xml:space="preserve"> </w:t>
-      </w:r>
-      <w:proofErr w:type="spellStart"/>
-      <w:r>
-        <w:t>Subset</w:t>
-      </w:r>
-      <w:proofErr w:type="spellEnd"/>
-      <w:r>
-        <w:t xml:space="preserve"> beschreibt den Fall, wenn innerhalb einer Zeile, Spalte oder </w:t>
+    </w:p>
+    <w:p>
+      <w:r>
+        <w:t xml:space="preserve">Ein Naked Subset beschreibt den Fall, wenn innerhalb einer Zeile, Spalte oder </w:t>
       </w:r>
       <w:r>
         <w:t>Box</w:t>
@@ -7140,15 +6828,7 @@
         <w:t>erscheinen dürfen</w:t>
       </w:r>
       <w:r>
-        <w:t xml:space="preserve">. Folglich können in den restlichen Zellen die </w:t>
-      </w:r>
-      <w:proofErr w:type="spellStart"/>
-      <w:r>
-        <w:t>Pencilmarks</w:t>
-      </w:r>
-      <w:proofErr w:type="spellEnd"/>
-      <w:r>
-        <w:t xml:space="preserve"> für diese Werte entfernt werden.</w:t>
+        <w:t>. Folglich können in den restlichen Zellen die Pencilmarks für diese Werte entfernt werden.</w:t>
       </w:r>
       <w:r>
         <w:rPr>
@@ -7239,15 +6919,7 @@
         <w:t xml:space="preserve">Ziffern </w:t>
       </w:r>
       <w:r>
-        <w:t xml:space="preserve">Zwei und Vier in den markierten Zellen vorkommen müssen. Aus diesem Grund können die beiden Ziffern nirgends in der mittleren Box vorkommen, das heisst, die </w:t>
-      </w:r>
-      <w:proofErr w:type="spellStart"/>
-      <w:r>
-        <w:t>Pencilmarks</w:t>
-      </w:r>
-      <w:proofErr w:type="spellEnd"/>
-      <w:r>
-        <w:t xml:space="preserve"> für Zwei und Vier können bei den restlichen Zellen der Box entfernt werden.</w:t>
+        <w:t>Zwei und Vier in den markierten Zellen vorkommen müssen. Aus diesem Grund können die beiden Ziffern nirgends in der mittleren Box vorkommen, das heisst, die Pencilmarks für Zwei und Vier können bei den restlichen Zellen der Box entfernt werden.</w:t>
       </w:r>
     </w:p>
     <w:p>
@@ -7270,14 +6942,9 @@
       <w:bookmarkStart w:id="12" w:name="_Toc472776375"/>
       <w:r>
         <w:lastRenderedPageBreak/>
-        <w:t xml:space="preserve">Hidden </w:t>
-      </w:r>
-      <w:proofErr w:type="spellStart"/>
-      <w:r>
-        <w:t>Subset</w:t>
+        <w:t>Hidden Subset</w:t>
       </w:r>
       <w:bookmarkEnd w:id="12"/>
-      <w:proofErr w:type="spellEnd"/>
     </w:p>
     <w:p>
       <w:r>
@@ -7349,37 +7016,13 @@
         </w:drawing>
       </w:r>
       <w:r>
-        <w:t xml:space="preserve">Ein Hidden </w:t>
-      </w:r>
-      <w:proofErr w:type="spellStart"/>
-      <w:r>
-        <w:t>Subset</w:t>
-      </w:r>
-      <w:proofErr w:type="spellEnd"/>
-      <w:r>
-        <w:t xml:space="preserve"> liegt vor, falls innerhalb einer Zeile, Spalte oder Box eine Anzahl von Werten nur in genau derselben Anzahl Zellen vorkommen können. Daraus folgt, dass in diesen Zellen zwingend einer</w:t>
+        <w:t>Ein Hidden Subset liegt vor, falls innerhalb einer Zeile, Spalte oder Box eine Anzahl von Werten nur in genau derselben Anzahl Zellen vorkommen können. Daraus folgt, dass in diesen Zellen zwingend einer</w:t>
       </w:r>
       <w:r>
         <w:t xml:space="preserve"> der</w:t>
       </w:r>
       <w:r>
-        <w:t xml:space="preserve"> Werte gesetzt werden muss, da diese Werte nirgends sonst im jeweiligen Container vorhanden sein können. Somit können für die betroffenen Zellen alle </w:t>
-      </w:r>
-      <w:proofErr w:type="spellStart"/>
-      <w:r>
-        <w:t>Pencilmarks</w:t>
-      </w:r>
-      <w:proofErr w:type="spellEnd"/>
-      <w:r>
-        <w:t xml:space="preserve">, die nicht zum gefunden </w:t>
-      </w:r>
-      <w:proofErr w:type="spellStart"/>
-      <w:r>
-        <w:t>Subset</w:t>
-      </w:r>
-      <w:proofErr w:type="spellEnd"/>
-      <w:r>
-        <w:t xml:space="preserve"> an Werten gehören, entfernt werden.</w:t>
+        <w:t xml:space="preserve"> Werte gesetzt werden muss, da diese Werte nirgends sonst im jeweiligen Container vorhanden sein können. Somit können für die betroffenen Zellen alle Pencilmarks, die nicht zum gefunden Subset an Werten gehören, entfernt werden.</w:t>
       </w:r>
     </w:p>
     <w:p/>
@@ -7391,15 +7034,7 @@
         <w:t xml:space="preserve">. Dies </w:t>
       </w:r>
       <w:r>
-        <w:t xml:space="preserve">impliziert, dass falls eine der beiden Zahlen in einer Zelle gesetzt wird, die andere Zahl in der übriggebliebenen Zelle vorkommen muss. Somit können die </w:t>
-      </w:r>
-      <w:proofErr w:type="spellStart"/>
-      <w:r>
-        <w:t>Pencilmarks</w:t>
-      </w:r>
-      <w:proofErr w:type="spellEnd"/>
-      <w:r>
-        <w:t xml:space="preserve"> für die anderen Zahlen in diesen beiden Zellen entfernt werden.</w:t>
+        <w:t>impliziert, dass falls eine der beiden Zahlen in einer Zelle gesetzt wird, die andere Zahl in der übriggebliebenen Zelle vorkommen muss. Somit können die Pencilmarks für die anderen Zahlen in diesen beiden Zellen entfernt werden.</w:t>
       </w:r>
     </w:p>
     <w:p>
@@ -7498,19 +7133,9 @@
       <w:r>
         <w:t xml:space="preserve">Block-Line Interactions, auch </w:t>
       </w:r>
-      <w:proofErr w:type="spellStart"/>
-      <w:r>
-        <w:t>Locked</w:t>
-      </w:r>
-      <w:proofErr w:type="spellEnd"/>
-      <w:r>
-        <w:t xml:space="preserve"> </w:t>
-      </w:r>
-      <w:proofErr w:type="spellStart"/>
-      <w:r>
-        <w:t>Candidates</w:t>
-      </w:r>
-      <w:proofErr w:type="spellEnd"/>
+      <w:r>
+        <w:t>Locked Candidates</w:t>
+      </w:r>
       <w:r>
         <w:t xml:space="preserve"> genannt, ist eine Technik bei der </w:t>
       </w:r>
@@ -7518,23 +7143,7 @@
         <w:t xml:space="preserve">die Auswirkungen einer Box auf eine Zeile oder Spalte betrachtet werden. </w:t>
       </w:r>
       <w:r>
-        <w:t xml:space="preserve">Kommen in einer Box alle </w:t>
-      </w:r>
-      <w:proofErr w:type="spellStart"/>
-      <w:r>
-        <w:t>Pencilmarks</w:t>
-      </w:r>
-      <w:proofErr w:type="spellEnd"/>
-      <w:r>
-        <w:t xml:space="preserve"> für einen Wert auf derselben Zeile oder Spalten vor, so muss dieser Wert in einer diesen Zellen vorkommen und deckt somit den Platz für diesen Wert in der Zeile oder Spalte ab. Deshalb können in allen anderen Zellen der Zeile oder Spalte (die nicht mit der Box überlappen) die </w:t>
-      </w:r>
-      <w:proofErr w:type="spellStart"/>
-      <w:r>
-        <w:t>Pencilmarks</w:t>
-      </w:r>
-      <w:proofErr w:type="spellEnd"/>
-      <w:r>
-        <w:t xml:space="preserve"> für diesen Wert entfernt werden.</w:t>
+        <w:t>Kommen in einer Box alle Pencilmarks für einen Wert auf derselben Zeile oder Spalten vor, so muss dieser Wert in einer diesen Zellen vorkommen und deckt somit den Platz für diesen Wert in der Zeile oder Spalte ab. Deshalb können in allen anderen Zellen der Zeile oder Spalte (die nicht mit der Box überlappen) die Pencilmarks für diesen Wert entfernt werden.</w:t>
       </w:r>
     </w:p>
     <w:p/>
@@ -7560,15 +7169,7 @@
         <w:t>’</w:t>
       </w:r>
       <w:r>
-        <w:t xml:space="preserve"> markiert) die Neun nicht mehr vorkommen und kann deshalb aus den </w:t>
-      </w:r>
-      <w:proofErr w:type="spellStart"/>
-      <w:r>
-        <w:t>Pencilmarks</w:t>
-      </w:r>
-      <w:proofErr w:type="spellEnd"/>
-      <w:r>
-        <w:t xml:space="preserve"> entfernt werden.</w:t>
+        <w:t xml:space="preserve"> markiert) die Neun nicht mehr vorkommen und kann deshalb aus den Pencilmarks entfernt werden.</w:t>
       </w:r>
     </w:p>
     <w:p>
@@ -7603,15 +7204,7 @@
         <w:t xml:space="preserve"> vorkommen kann und diese vier Zellen zusammen die Eckpunkte eines hypothetischen Rechteckes bilden. Diese Ausgangslage führt dazu, dass der Wert in diesen zwei Zeilen immer diagonal vorkommt und somit beide Spalten </w:t>
       </w:r>
       <w:r>
-        <w:t xml:space="preserve">mit dem Wert gefüllt werden. Somit können für alle anderen Zellen, in den zwei Spalten, die nicht einer der vier Zellen entsprechen die </w:t>
-      </w:r>
-      <w:proofErr w:type="spellStart"/>
-      <w:r>
-        <w:t>Pencilmark</w:t>
-      </w:r>
-      <w:proofErr w:type="spellEnd"/>
-      <w:r>
-        <w:t xml:space="preserve"> für den gewählten Wert entfernt werden.</w:t>
+        <w:t>mit dem Wert gefüllt werden. Somit können für alle anderen Zellen, in den zwei Spalten, die nicht einer der vier Zellen entsprechen die Pencilmark für den gewählten Wert entfernt werden.</w:t>
       </w:r>
     </w:p>
     <w:p>
@@ -7698,15 +7291,7 @@
         <w:t>’</w:t>
       </w:r>
       <w:r>
-        <w:t xml:space="preserve"> markiert) alle </w:t>
-      </w:r>
-      <w:proofErr w:type="spellStart"/>
-      <w:r>
-        <w:t>Pencilmarks</w:t>
-      </w:r>
-      <w:proofErr w:type="spellEnd"/>
-      <w:r>
-        <w:t xml:space="preserve"> für die Zahl Neun entfernt werden.</w:t>
+        <w:t xml:space="preserve"> markiert) alle Pencilmarks für die Zahl Neun entfernt werden.</w:t>
       </w:r>
     </w:p>
     <w:p>
@@ -7747,13 +7332,8 @@
           <w:numId w:val="32"/>
         </w:numPr>
       </w:pPr>
-      <w:proofErr w:type="spellStart"/>
-      <w:r>
-        <w:t>Very</w:t>
-      </w:r>
-      <w:proofErr w:type="spellEnd"/>
-      <w:r>
-        <w:t xml:space="preserve"> Easy</w:t>
+      <w:r>
+        <w:t>Very Easy</w:t>
       </w:r>
     </w:p>
     <w:p>
@@ -7800,13 +7380,8 @@
           <w:numId w:val="32"/>
         </w:numPr>
       </w:pPr>
-      <w:proofErr w:type="spellStart"/>
-      <w:r>
-        <w:t>Very</w:t>
-      </w:r>
-      <w:proofErr w:type="spellEnd"/>
-      <w:r>
-        <w:t xml:space="preserve"> Hard</w:t>
+      <w:r>
+        <w:t>Very Hard</w:t>
       </w:r>
     </w:p>
     <w:p>
@@ -7817,13 +7392,8 @@
           <w:numId w:val="32"/>
         </w:numPr>
       </w:pPr>
-      <w:proofErr w:type="spellStart"/>
-      <w:r>
-        <w:t>Very</w:t>
-      </w:r>
-      <w:proofErr w:type="spellEnd"/>
-      <w:r>
-        <w:t xml:space="preserve"> Hard Expert</w:t>
+      <w:r>
+        <w:t>Very Hard Expert</w:t>
       </w:r>
     </w:p>
     <w:p>
@@ -7834,11 +7404,9 @@
           <w:numId w:val="32"/>
         </w:numPr>
       </w:pPr>
-      <w:proofErr w:type="spellStart"/>
       <w:r>
         <w:t>Evil</w:t>
       </w:r>
-      <w:proofErr w:type="spellEnd"/>
       <w:r>
         <w:t xml:space="preserve"> </w:t>
       </w:r>
@@ -7848,11 +7416,9 @@
       <w:r>
         <w:t xml:space="preserve"> </w:t>
       </w:r>
-      <w:proofErr w:type="spellStart"/>
       <w:r>
         <w:t>Exotic</w:t>
       </w:r>
-      <w:proofErr w:type="spellEnd"/>
     </w:p>
     <w:p>
       <w:pPr>
@@ -7895,15 +7461,7 @@
     <w:p/>
     <w:p>
       <w:r>
-        <w:t xml:space="preserve">Um Sudokus in eine Schwierigkeitsklasse einzustufen haben wir </w:t>
-      </w:r>
-      <w:proofErr w:type="spellStart"/>
-      <w:r>
-        <w:t>Machine</w:t>
-      </w:r>
-      <w:proofErr w:type="spellEnd"/>
-      <w:r>
-        <w:t xml:space="preserve"> Learning verwendet. Mithilfe eines neuralen Netzwerkes beurteilen wir anhand gewissen Eigenschaften, welcher Schwierigkeitsstufe ein gegebenes Sudoku entspricht. </w:t>
+        <w:t xml:space="preserve">Um Sudokus in eine Schwierigkeitsklasse einzustufen haben wir Machine Learning verwendet. Mithilfe eines neuralen Netzwerkes beurteilen wir anhand gewissen Eigenschaften, welcher Schwierigkeitsstufe ein gegebenes Sudoku entspricht. </w:t>
       </w:r>
     </w:p>
     <w:p/>
@@ -7964,15 +7522,7 @@
     <w:p/>
     <w:p>
       <w:r>
-        <w:t xml:space="preserve">Da nur die Methoden </w:t>
-      </w:r>
-      <w:proofErr w:type="spellStart"/>
-      <w:r>
-        <w:t>Naked</w:t>
-      </w:r>
-      <w:proofErr w:type="spellEnd"/>
-      <w:r>
-        <w:t xml:space="preserve"> und Hidden Single Zahlen in das Feld einsetzen, werden diese nicht als absolute Werte verwendet. Die Anzahl der jeweils verwendeten Methoden wird mit den noch fehlenden Zahlen ins Verhältnis gesetzt. Dies führ</w:t>
+        <w:t>Da nur die Methoden Naked und Hidden Single Zahlen in das Feld einsetzen, werden diese nicht als absolute Werte verwendet. Die Anzahl der jeweils verwendeten Methoden wird mit den noch fehlenden Zahlen ins Verhältnis gesetzt. Dies führ</w:t>
       </w:r>
       <w:r>
         <w:t>t dazu, dass die Anzahl der zu s</w:t>
@@ -7983,34 +7533,10 @@
     </w:p>
     <w:p>
       <w:r>
-        <w:t xml:space="preserve">Wir beachten nur die </w:t>
-      </w:r>
-      <w:proofErr w:type="spellStart"/>
-      <w:r>
-        <w:t>Naked</w:t>
-      </w:r>
-      <w:proofErr w:type="spellEnd"/>
-      <w:r>
-        <w:t xml:space="preserve"> und Hidden </w:t>
-      </w:r>
-      <w:proofErr w:type="spellStart"/>
-      <w:r>
-        <w:t>Subsets</w:t>
-      </w:r>
-      <w:proofErr w:type="spellEnd"/>
-      <w:r>
-        <w:t>, welche eine Grösse von zwei, drei oder vier</w:t>
-      </w:r>
-      <w:r>
-        <w:t xml:space="preserve"> haben, da ein menschlicher Löser grössere </w:t>
-      </w:r>
-      <w:proofErr w:type="spellStart"/>
-      <w:r>
-        <w:t>Subsets</w:t>
-      </w:r>
-      <w:proofErr w:type="spellEnd"/>
-      <w:r>
-        <w:t xml:space="preserve"> nur extrem schwer finden kann. </w:t>
+        <w:t>Wir beachten nur die Naked und Hidden Subsets, welche eine Grösse von zwei, drei oder vier</w:t>
+      </w:r>
+      <w:r>
+        <w:t xml:space="preserve"> haben, da ein menschlicher Löser grössere Subsets nur extrem schwer finden kann. </w:t>
       </w:r>
     </w:p>
     <w:p>
@@ -8021,23 +7547,10 @@
     <w:p/>
     <w:p>
       <w:r>
-        <w:t xml:space="preserve">Neben den Lösungsmethoden haben wir weitere Features gewählt, welche auf die Einstufung einen Einfluss haben. Hierzu gehört die Anzahl der vorgegebenen Zahlen, sowie die Anzahl der möglichen Startpositionen, an welcher mittels der </w:t>
-      </w:r>
-      <w:proofErr w:type="spellStart"/>
-      <w:r>
-        <w:t>Naked</w:t>
-      </w:r>
-      <w:proofErr w:type="spellEnd"/>
-      <w:r>
-        <w:t xml:space="preserve"> oder Hidden Single Methoden als erstes eine Zahl gesetzt werden kann. Für jede der verschiedenen Ziffern wird die Anzahl möglicher Startpunkte als einzelnes Feature verwendet. Als weiteres Feature wird die gesamte Anzahl der </w:t>
-      </w:r>
-      <w:proofErr w:type="spellStart"/>
-      <w:r>
-        <w:t>Pencilmarks</w:t>
-      </w:r>
-      <w:proofErr w:type="spellEnd"/>
-      <w:r>
-        <w:t xml:space="preserve"> </w:t>
+        <w:t xml:space="preserve">Neben den Lösungsmethoden haben wir weitere Features gewählt, welche auf die Einstufung einen Einfluss haben. Hierzu gehört die Anzahl der vorgegebenen Zahlen, sowie die Anzahl der möglichen Startpositionen, an welcher mittels der Naked oder Hidden Single Methoden als erstes eine Zahl gesetzt werden kann. Für jede der verschiedenen Ziffern wird die Anzahl möglicher Startpunkte als einzelnes Feature verwendet. Als weiteres Feature wird die gesamte Anzahl der </w:t>
+      </w:r>
+      <w:r>
+        <w:t xml:space="preserve">Pencilmarks </w:t>
       </w:r>
       <w:r>
         <w:t>im Sudoku ins Modell hinzugenommen. Die Markierungen zeigen für jede Zelle, welche Ziffern noch nicht ausgeschlossen wurden.</w:t>
@@ -8076,21 +7589,7 @@
         <w:rPr>
           <w:color w:val="00B0F0"/>
         </w:rPr>
-        <w:t xml:space="preserve">Verhältnis von mittels der </w:t>
-      </w:r>
-      <w:proofErr w:type="spellStart"/>
-      <w:r>
-        <w:rPr>
-          <w:color w:val="00B0F0"/>
-        </w:rPr>
-        <w:t>Naked</w:t>
-      </w:r>
-      <w:proofErr w:type="spellEnd"/>
-      <w:r>
-        <w:rPr>
-          <w:color w:val="00B0F0"/>
-        </w:rPr>
-        <w:t xml:space="preserve"> Single Methode gesetzten Zahlen zu allen im Sudoku fehlenden Zahlen.</w:t>
+        <w:t>Verhältnis von mittels der Naked Single Methode gesetzten Zahlen zu allen im Sudoku fehlenden Zahlen.</w:t>
       </w:r>
     </w:p>
     <w:p>
@@ -8126,49 +7625,7 @@
         <w:rPr>
           <w:color w:val="00B0F0"/>
         </w:rPr>
-        <w:t xml:space="preserve">Anzahl benutzter </w:t>
-      </w:r>
-      <w:proofErr w:type="spellStart"/>
-      <w:r>
-        <w:rPr>
-          <w:color w:val="00B0F0"/>
-        </w:rPr>
-        <w:t>Naked</w:t>
-      </w:r>
-      <w:proofErr w:type="spellEnd"/>
-      <w:r>
-        <w:rPr>
-          <w:color w:val="00B0F0"/>
-        </w:rPr>
-        <w:t xml:space="preserve"> </w:t>
-      </w:r>
-      <w:proofErr w:type="spellStart"/>
-      <w:r>
-        <w:rPr>
-          <w:color w:val="00B0F0"/>
-        </w:rPr>
-        <w:t>Subset</w:t>
-      </w:r>
-      <w:proofErr w:type="spellEnd"/>
-      <w:r>
-        <w:rPr>
-          <w:color w:val="00B0F0"/>
-        </w:rPr>
-        <w:t xml:space="preserve"> Methoden für zweier bis vierer </w:t>
-      </w:r>
-      <w:proofErr w:type="spellStart"/>
-      <w:r>
-        <w:rPr>
-          <w:color w:val="00B0F0"/>
-        </w:rPr>
-        <w:t>Subsets</w:t>
-      </w:r>
-      <w:proofErr w:type="spellEnd"/>
-      <w:r>
-        <w:rPr>
-          <w:color w:val="00B0F0"/>
-        </w:rPr>
-        <w:t>.</w:t>
+        <w:t>Anzahl benutzter Naked Subset Methoden für zweier bis vierer Subsets.</w:t>
       </w:r>
     </w:p>
     <w:p>
@@ -8186,35 +7643,7 @@
         <w:rPr>
           <w:color w:val="00B0F0"/>
         </w:rPr>
-        <w:t xml:space="preserve">Anzahl benutzter Hidden </w:t>
-      </w:r>
-      <w:proofErr w:type="spellStart"/>
-      <w:r>
-        <w:rPr>
-          <w:color w:val="00B0F0"/>
-        </w:rPr>
-        <w:t>Subset</w:t>
-      </w:r>
-      <w:proofErr w:type="spellEnd"/>
-      <w:r>
-        <w:rPr>
-          <w:color w:val="00B0F0"/>
-        </w:rPr>
-        <w:t xml:space="preserve"> Methoden für zweier bis vierer </w:t>
-      </w:r>
-      <w:proofErr w:type="spellStart"/>
-      <w:r>
-        <w:rPr>
-          <w:color w:val="00B0F0"/>
-        </w:rPr>
-        <w:t>Subsets</w:t>
-      </w:r>
-      <w:proofErr w:type="spellEnd"/>
-      <w:r>
-        <w:rPr>
-          <w:color w:val="00B0F0"/>
-        </w:rPr>
-        <w:t>.</w:t>
+        <w:t>Anzahl benutzter Hidden Subset Methoden für zweier bis vierer Subsets.</w:t>
       </w:r>
     </w:p>
     <w:p>
@@ -8287,21 +7716,7 @@
           <w:color w:val="00B0F0"/>
         </w:rPr>
         <w:lastRenderedPageBreak/>
-        <w:t xml:space="preserve">Anzahl möglicher Startpositionen für die </w:t>
-      </w:r>
-      <w:proofErr w:type="spellStart"/>
-      <w:r>
-        <w:rPr>
-          <w:color w:val="00B0F0"/>
-        </w:rPr>
-        <w:t>Naked</w:t>
-      </w:r>
-      <w:proofErr w:type="spellEnd"/>
-      <w:r>
-        <w:rPr>
-          <w:color w:val="00B0F0"/>
-        </w:rPr>
-        <w:t xml:space="preserve"> und Hidden Single Methoden, wobei für jede einzelne Ziffer ein eigenes Feature erstellt wurde.</w:t>
+        <w:t>Anzahl möglicher Startpositionen für die Naked und Hidden Single Methoden, wobei für jede einzelne Ziffer ein eigenes Feature erstellt wurde.</w:t>
       </w:r>
     </w:p>
     <w:p>
@@ -8319,21 +7734,7 @@
         <w:rPr>
           <w:color w:val="00B0F0"/>
         </w:rPr>
-        <w:t>Anzahl möglicher Orte, an welchen eine Ziffer gesetzt werden kann. (</w:t>
-      </w:r>
-      <w:proofErr w:type="spellStart"/>
-      <w:r>
-        <w:rPr>
-          <w:color w:val="00B0F0"/>
-        </w:rPr>
-        <w:t>Pencilmarks</w:t>
-      </w:r>
-      <w:proofErr w:type="spellEnd"/>
-      <w:r>
-        <w:rPr>
-          <w:color w:val="00B0F0"/>
-        </w:rPr>
-        <w:t>)</w:t>
+        <w:t>Anzahl möglicher Orte, an welchen eine Ziffer gesetzt werden kann. (Pencilmarks)</w:t>
       </w:r>
     </w:p>
     <w:p>
@@ -8359,23 +7760,7 @@
     <w:p/>
     <w:p>
       <w:r>
-        <w:t>Um neue Features auszuarbeiten benutzen wir die «</w:t>
-      </w:r>
-      <w:proofErr w:type="spellStart"/>
-      <w:r>
-        <w:t>Neural</w:t>
-      </w:r>
-      <w:proofErr w:type="spellEnd"/>
-      <w:r>
-        <w:t xml:space="preserve"> Network Fitting» App von </w:t>
-      </w:r>
-      <w:proofErr w:type="spellStart"/>
-      <w:r>
-        <w:t>Matlab</w:t>
-      </w:r>
-      <w:proofErr w:type="spellEnd"/>
-      <w:r>
-        <w:t xml:space="preserve">. </w:t>
+        <w:t xml:space="preserve">Um neue Features auszuarbeiten benutzen wir die «Neural Network Fitting» App von Matlab. </w:t>
       </w:r>
     </w:p>
     <w:p>
@@ -8472,23 +7857,7 @@
     </w:p>
     <w:p>
       <w:r>
-        <w:t xml:space="preserve">Aus einem 17er Sudoku können mithilfe von Transformationen eine grosse Menge weiterer 17er Sudokus generiert werden. Diese Sudokus sehen unter Umständen sehr verschieden aus, sind jedoch lösungstechnisch genau gleich lösbar wie das originale 17er Sudoku. Denn es werden keine </w:t>
-      </w:r>
-      <w:proofErr w:type="spellStart"/>
-      <w:r>
-        <w:t>Pencilmarks</w:t>
-      </w:r>
-      <w:proofErr w:type="spellEnd"/>
-      <w:r>
-        <w:t xml:space="preserve"> verändert beim transformieren des Sudokus. Die folgenden Transformationen </w:t>
-      </w:r>
-      <w:proofErr w:type="spellStart"/>
-      <w:r>
-        <w:t>veränderen</w:t>
-      </w:r>
-      <w:proofErr w:type="spellEnd"/>
-      <w:r>
-        <w:t xml:space="preserve"> nur das Aussehen jedoch nicht das Lösungsvorgehen des Sudokus.</w:t>
+        <w:t>Aus einem 17er Sudoku können mithilfe von Transformationen eine grosse Menge weiterer 17er Sudokus generiert werden. Diese Sudokus sehen unter Umständen sehr verschieden aus, sind jedoch lösungstechnisch genau gleich lösbar wie das originale 17er Sudoku. Denn es werden keine Pencilmarks verändert beim transformieren des Sudokus. Die folgenden Transformationen veränderen nur das Aussehen jedoch nicht das Lösungsvorgehen des Sudokus.</w:t>
       </w:r>
     </w:p>
     <w:p/>
@@ -8946,15 +8315,7 @@
         <w:t xml:space="preserve">Für die Realisierung unseres Projekts haben wir die Programmiersprache Java gewählt. </w:t>
       </w:r>
       <w:r>
-        <w:t xml:space="preserve">Das Gesamtprojekt des Institutes für 4D Technologien baut auf der Java Virtual </w:t>
-      </w:r>
-      <w:proofErr w:type="spellStart"/>
-      <w:r>
-        <w:t>Machine</w:t>
-      </w:r>
-      <w:proofErr w:type="spellEnd"/>
-      <w:r>
-        <w:t xml:space="preserve"> auf und es wurde uns nahegelegt, eine Programmiersprache zu wählen, welche auch auf der JVM zu Hause ist. Wir haben schon viel mit Java gearbeitet und haben so die Einarbeitungszeit in die Grundfeatures der Sprache auslassen können. </w:t>
+        <w:t xml:space="preserve">Das Gesamtprojekt des Institutes für 4D Technologien baut auf der Java Virtual Machine auf und es wurde uns nahegelegt, eine Programmiersprache zu wählen, welche auch auf der JVM zu Hause ist. Wir haben schon viel mit Java gearbeitet und haben so die Einarbeitungszeit in die Grundfeatures der Sprache auslassen können. </w:t>
       </w:r>
     </w:p>
     <w:p>
@@ -8973,34 +8334,10 @@
     </w:p>
     <w:p>
       <w:r>
-        <w:t xml:space="preserve">Für das Wählen der Features für die Modelle verwenden wir </w:t>
-      </w:r>
-      <w:proofErr w:type="spellStart"/>
-      <w:r>
-        <w:t>Matlab</w:t>
-      </w:r>
-      <w:proofErr w:type="spellEnd"/>
-      <w:r>
-        <w:t xml:space="preserve"> und die </w:t>
-      </w:r>
-      <w:proofErr w:type="spellStart"/>
-      <w:r>
-        <w:t>Neural</w:t>
-      </w:r>
-      <w:proofErr w:type="spellEnd"/>
-      <w:r>
-        <w:t xml:space="preserve"> Network Toolbox. Die Umsetz</w:t>
-      </w:r>
-      <w:r>
-        <w:t xml:space="preserve">ung des Netzwerkes in Java ist mit dem </w:t>
-      </w:r>
-      <w:proofErr w:type="spellStart"/>
-      <w:r>
-        <w:t>Neuroph</w:t>
-      </w:r>
-      <w:proofErr w:type="spellEnd"/>
-      <w:r>
-        <w:t xml:space="preserve"> Framework implementiert.</w:t>
+        <w:t>Für das Wählen der Features für die Modelle verwenden wir Matlab und die Neural Network Toolbox. Die Umsetz</w:t>
+      </w:r>
+      <w:r>
+        <w:t>ung des Netzwerkes in Java ist mit dem Neuroph Framework implementiert.</w:t>
       </w:r>
     </w:p>
     <w:p>
@@ -9023,182 +8360,20 @@
         <w:rPr>
           <w:color w:val="00B0F0"/>
         </w:rPr>
-        <w:t xml:space="preserve">Einfacher String, erwähnen </w:t>
-      </w:r>
-      <w:proofErr w:type="spellStart"/>
-      <w:r>
+        <w:t>Einfacher String, erwähnen parsing daten</w:t>
+      </w:r>
+    </w:p>
+    <w:p>
+      <w:pPr>
         <w:rPr>
           <w:color w:val="00B0F0"/>
         </w:rPr>
-        <w:t>parsing</w:t>
-      </w:r>
-      <w:proofErr w:type="spellEnd"/>
+      </w:pPr>
       <w:r>
         <w:rPr>
           <w:color w:val="00B0F0"/>
         </w:rPr>
-        <w:t xml:space="preserve"> </w:t>
-      </w:r>
-      <w:proofErr w:type="spellStart"/>
-      <w:r>
-        <w:rPr>
-          <w:color w:val="00B0F0"/>
-        </w:rPr>
-        <w:t>daten</w:t>
-      </w:r>
-      <w:proofErr w:type="spellEnd"/>
-    </w:p>
-    <w:p>
-      <w:pPr>
-        <w:rPr>
-          <w:color w:val="00B0F0"/>
-        </w:rPr>
-      </w:pPr>
-      <w:r>
-        <w:rPr>
-          <w:color w:val="00B0F0"/>
-        </w:rPr>
-        <w:t xml:space="preserve">Mögliche </w:t>
-      </w:r>
-      <w:proofErr w:type="spellStart"/>
-      <w:r>
-        <w:rPr>
-          <w:color w:val="00B0F0"/>
-        </w:rPr>
-        <w:t>erweiterung</w:t>
-      </w:r>
-      <w:proofErr w:type="spellEnd"/>
-      <w:r>
-        <w:rPr>
-          <w:color w:val="00B0F0"/>
-        </w:rPr>
-        <w:t>/</w:t>
-      </w:r>
-      <w:proofErr w:type="spellStart"/>
-      <w:r>
-        <w:rPr>
-          <w:color w:val="00B0F0"/>
-        </w:rPr>
-        <w:t>problematik</w:t>
-      </w:r>
-      <w:proofErr w:type="spellEnd"/>
-      <w:r>
-        <w:rPr>
-          <w:color w:val="00B0F0"/>
-        </w:rPr>
-        <w:t xml:space="preserve"> unseres Formats (Speicherung als einfacher </w:t>
-      </w:r>
-      <w:proofErr w:type="spellStart"/>
-      <w:r>
-        <w:rPr>
-          <w:color w:val="00B0F0"/>
-        </w:rPr>
-        <w:t>string</w:t>
-      </w:r>
-      <w:proofErr w:type="spellEnd"/>
-      <w:r>
-        <w:rPr>
-          <w:color w:val="00B0F0"/>
-        </w:rPr>
-        <w:t xml:space="preserve">, keine </w:t>
-      </w:r>
-      <w:proofErr w:type="spellStart"/>
-      <w:r>
-        <w:rPr>
-          <w:color w:val="00B0F0"/>
-        </w:rPr>
-        <w:t>möglichkeit</w:t>
-      </w:r>
-      <w:proofErr w:type="spellEnd"/>
-      <w:r>
-        <w:rPr>
-          <w:color w:val="00B0F0"/>
-        </w:rPr>
-        <w:t xml:space="preserve"> zu mehr als 10 </w:t>
-      </w:r>
-      <w:proofErr w:type="spellStart"/>
-      <w:r>
-        <w:rPr>
-          <w:color w:val="00B0F0"/>
-        </w:rPr>
-        <w:t>ziffern</w:t>
-      </w:r>
-      <w:proofErr w:type="spellEnd"/>
-      <w:r>
-        <w:rPr>
-          <w:color w:val="00B0F0"/>
-        </w:rPr>
-        <w:t xml:space="preserve">, keine </w:t>
-      </w:r>
-      <w:proofErr w:type="spellStart"/>
-      <w:r>
-        <w:rPr>
-          <w:color w:val="00B0F0"/>
-        </w:rPr>
-        <w:t>unterscheidung</w:t>
-      </w:r>
-      <w:proofErr w:type="spellEnd"/>
-      <w:r>
-        <w:rPr>
-          <w:color w:val="00B0F0"/>
-        </w:rPr>
-        <w:t xml:space="preserve"> zwischen Sudoku und </w:t>
-      </w:r>
-      <w:proofErr w:type="spellStart"/>
-      <w:r>
-        <w:rPr>
-          <w:color w:val="00B0F0"/>
-        </w:rPr>
-        <w:t>Sudokulösung</w:t>
-      </w:r>
-      <w:proofErr w:type="spellEnd"/>
-      <w:r>
-        <w:rPr>
-          <w:color w:val="00B0F0"/>
-        </w:rPr>
-        <w:t xml:space="preserve">, kein Index in </w:t>
-      </w:r>
-      <w:proofErr w:type="spellStart"/>
-      <w:r>
-        <w:rPr>
-          <w:color w:val="00B0F0"/>
-        </w:rPr>
-        <w:t>file</w:t>
-      </w:r>
-      <w:proofErr w:type="spellEnd"/>
-      <w:r>
-        <w:rPr>
-          <w:color w:val="00B0F0"/>
-        </w:rPr>
-        <w:t xml:space="preserve"> </w:t>
-      </w:r>
-      <w:proofErr w:type="spellStart"/>
-      <w:r>
-        <w:rPr>
-          <w:color w:val="00B0F0"/>
-        </w:rPr>
-        <w:t>usw</w:t>
-      </w:r>
-      <w:proofErr w:type="spellEnd"/>
-      <w:r>
-        <w:rPr>
-          <w:color w:val="00B0F0"/>
-        </w:rPr>
-        <w:t xml:space="preserve">) </w:t>
-      </w:r>
-      <w:proofErr w:type="spellStart"/>
-      <w:r>
-        <w:rPr>
-          <w:color w:val="00B0F0"/>
-        </w:rPr>
-        <w:t>Evtl</w:t>
-      </w:r>
-      <w:proofErr w:type="spellEnd"/>
-      <w:r>
-        <w:rPr>
-          <w:color w:val="00B0F0"/>
-        </w:rPr>
-        <w:t xml:space="preserve"> diesen Teil in Resultate auslagern</w:t>
+        <w:t>Mögliche erweiterung/problematik unseres Formats (Speicherung als einfacher string, keine möglichkeit zu mehr als 10 ziffern, keine unterscheidung zwischen Sudoku und Sudokulösung, kein Index in file usw) Evtl diesen Teil in Resultate auslagern</w:t>
       </w:r>
     </w:p>
     <w:p>
@@ -9446,39 +8621,7 @@
         </w:rPr>
       </w:pPr>
       <w:r>
-        <w:t xml:space="preserve">Vergleicht man die beiden Pakete, fallen einige gröbere Unterschiede auf. Der erste Datensatz enthält keine Sudokus der Stufe </w:t>
-      </w:r>
-      <w:proofErr w:type="spellStart"/>
-      <w:r>
-        <w:t>very</w:t>
-      </w:r>
-      <w:proofErr w:type="spellEnd"/>
-      <w:r>
-        <w:t xml:space="preserve"> </w:t>
-      </w:r>
-      <w:proofErr w:type="spellStart"/>
-      <w:r>
-        <w:t>hard</w:t>
-      </w:r>
-      <w:proofErr w:type="spellEnd"/>
-      <w:r>
-        <w:t xml:space="preserve"> und der zweite Datensatz keine Sudokus der Stufe </w:t>
-      </w:r>
-      <w:proofErr w:type="spellStart"/>
-      <w:r>
-        <w:t>evil</w:t>
-      </w:r>
-      <w:proofErr w:type="spellEnd"/>
-      <w:r>
-        <w:t>/</w:t>
-      </w:r>
-      <w:proofErr w:type="spellStart"/>
-      <w:r>
-        <w:t>exotic</w:t>
-      </w:r>
-      <w:proofErr w:type="spellEnd"/>
-      <w:r>
-        <w:t>. Ebenfalls fällt auf, dass im zweiten Datensatz bereits ab der Schwierigkeitsstufe easy gewisse Sudokus mittels Backtracking gelöst werden müssen.</w:t>
+        <w:t>Vergleicht man die beiden Pakete, fallen einige gröbere Unterschiede auf. Der erste Datensatz enthält keine Sudokus der Stufe very hard und der zweite Datensatz keine Sudokus der Stufe evil/exotic. Ebenfalls fällt auf, dass im zweiten Datensatz bereits ab der Schwierigkeitsstufe easy gewisse Sudokus mittels Backtracking gelöst werden müssen.</w:t>
       </w:r>
     </w:p>
     <w:p>
@@ -9655,41 +8798,19 @@
         <w:rPr>
           <w:color w:val="8DB3E2" w:themeColor="text2" w:themeTint="66"/>
         </w:rPr>
-        <w:t>Erklären mithilfe Board/</w:t>
-      </w:r>
-      <w:proofErr w:type="spellStart"/>
-      <w:r>
+        <w:t>Erklären mithilfe Board/Row/Column</w:t>
+      </w:r>
+    </w:p>
+    <w:p>
+      <w:pPr>
         <w:rPr>
           <w:color w:val="8DB3E2" w:themeColor="text2" w:themeTint="66"/>
         </w:rPr>
-        <w:t>Row</w:t>
-      </w:r>
-      <w:proofErr w:type="spellEnd"/>
+      </w:pPr>
       <w:r>
         <w:rPr>
           <w:color w:val="8DB3E2" w:themeColor="text2" w:themeTint="66"/>
         </w:rPr>
-        <w:t>/</w:t>
-      </w:r>
-      <w:proofErr w:type="spellStart"/>
-      <w:r>
-        <w:rPr>
-          <w:color w:val="8DB3E2" w:themeColor="text2" w:themeTint="66"/>
-        </w:rPr>
-        <w:t>Column</w:t>
-      </w:r>
-      <w:proofErr w:type="spellEnd"/>
-    </w:p>
-    <w:p>
-      <w:pPr>
-        <w:rPr>
-          <w:color w:val="8DB3E2" w:themeColor="text2" w:themeTint="66"/>
-        </w:rPr>
-      </w:pPr>
-      <w:r>
-        <w:rPr>
-          <w:color w:val="8DB3E2" w:themeColor="text2" w:themeTint="66"/>
-        </w:rPr>
         <w:t>Weglassen?</w:t>
       </w:r>
     </w:p>
@@ -9726,37 +8847,13 @@
     </w:p>
     <w:p>
       <w:r>
-        <w:t>Diese Daten werden zusammen mit allen anderen Features in ein .</w:t>
-      </w:r>
-      <w:proofErr w:type="spellStart"/>
-      <w:r>
-        <w:t>csv</w:t>
-      </w:r>
-      <w:proofErr w:type="spellEnd"/>
-      <w:r>
-        <w:t xml:space="preserve">-File exportiert, welches im </w:t>
-      </w:r>
-      <w:proofErr w:type="spellStart"/>
-      <w:r>
-        <w:t>Matlab</w:t>
-      </w:r>
-      <w:proofErr w:type="spellEnd"/>
-      <w:r>
-        <w:t xml:space="preserve"> wieder in eine Matrix importiert wir, welche zum Anlernen und Testen des Netzwerkes verwendet wird.</w:t>
+        <w:t>Diese Daten werden zusammen mit allen anderen Features in ein .csv-File exportiert, welches im Matlab wieder in eine Matrix importiert wir, welche zum Anlernen und Testen des Netzwerkes verwendet wird.</w:t>
       </w:r>
     </w:p>
     <w:p/>
     <w:p>
       <w:r>
-        <w:t xml:space="preserve">Sobald das Modell steht, wird das Netzwerk mit dem ausgewählten Modell in Java mit dem </w:t>
-      </w:r>
-      <w:proofErr w:type="spellStart"/>
-      <w:r>
-        <w:t>Neuroph</w:t>
-      </w:r>
-      <w:proofErr w:type="spellEnd"/>
-      <w:r>
-        <w:t xml:space="preserve">-Framework aufgebaut. </w:t>
+        <w:t xml:space="preserve">Sobald das Modell steht, wird das Netzwerk mit dem ausgewählten Modell in Java mit dem Neuroph-Framework aufgebaut. </w:t>
       </w:r>
     </w:p>
     <w:p>
@@ -9774,47 +8871,7 @@
         <w:t xml:space="preserve">Unser neurales Netzwerk bildet die 22 Features eines Sudokus auf die sieben Schwierigkeitsstufen ab. Das Netzwerk besteht aus einem Hidden Layer, welcher 10 Nodes enthält. </w:t>
       </w:r>
       <w:r>
-        <w:t xml:space="preserve">Die gesamten Daten werden normalisiert, bevor das Netzwerk damit arbeitet, dazu wird in </w:t>
-      </w:r>
-      <w:proofErr w:type="spellStart"/>
-      <w:r>
-        <w:t>Neuroph</w:t>
-      </w:r>
-      <w:proofErr w:type="spellEnd"/>
-      <w:r>
-        <w:t xml:space="preserve"> ein </w:t>
-      </w:r>
-      <w:proofErr w:type="spellStart"/>
-      <w:r>
-        <w:t>MaxNormalizer</w:t>
-      </w:r>
-      <w:proofErr w:type="spellEnd"/>
-      <w:r>
-        <w:t xml:space="preserve"> verwendet. Als </w:t>
-      </w:r>
-      <w:proofErr w:type="spellStart"/>
-      <w:r>
-        <w:t>Activation</w:t>
-      </w:r>
-      <w:proofErr w:type="spellEnd"/>
-      <w:r>
-        <w:t xml:space="preserve"> </w:t>
-      </w:r>
-      <w:proofErr w:type="spellStart"/>
-      <w:r>
-        <w:t>Function</w:t>
-      </w:r>
-      <w:proofErr w:type="spellEnd"/>
-      <w:r>
-        <w:t xml:space="preserve"> verwendet das Netzwerk die logistische </w:t>
-      </w:r>
-      <w:proofErr w:type="spellStart"/>
-      <w:r>
-        <w:t>Sigmoid</w:t>
-      </w:r>
-      <w:proofErr w:type="spellEnd"/>
-      <w:r>
-        <w:t xml:space="preserve">-Funktion. Die Kosten werden per Backpropagation optimiert. </w:t>
+        <w:t xml:space="preserve">Die gesamten Daten werden normalisiert, bevor das Netzwerk damit arbeitet, dazu wird in Neuroph ein MaxNormalizer verwendet. Als Activation Function verwendet das Netzwerk die logistische Sigmoid-Funktion. Die Kosten werden per Backpropagation optimiert. </w:t>
       </w:r>
     </w:p>
     <w:p>
@@ -9844,59 +8901,25 @@
     </w:p>
     <w:p>
       <w:r>
-        <w:t xml:space="preserve">Für die Generierung eines Sudokus haben wir einen linearen Ablauf implementiert. Dabei wird ein Sudoku nach dem anderen generiert. Sudokus welche unser Programm nicht ohne </w:t>
-      </w:r>
-      <w:proofErr w:type="spellStart"/>
-      <w:r>
-        <w:t>backtracking</w:t>
-      </w:r>
-      <w:proofErr w:type="spellEnd"/>
-      <w:r>
-        <w:t xml:space="preserve"> lösen kann werden verworfen, da sie der höchsten Schwierigkeit (</w:t>
-      </w:r>
-      <w:proofErr w:type="spellStart"/>
-      <w:r>
-        <w:t>evil</w:t>
-      </w:r>
-      <w:proofErr w:type="spellEnd"/>
-      <w:r>
-        <w:t xml:space="preserve"> / </w:t>
-      </w:r>
-      <w:proofErr w:type="spellStart"/>
-      <w:r>
-        <w:t>exotic</w:t>
-      </w:r>
-      <w:proofErr w:type="spellEnd"/>
-      <w:r>
-        <w:t>) entsprechen würden, die von der Rätsel Agentur AG nicht verwendet werden.</w:t>
+        <w:t>Für die Generierung eines Sudokus haben wir einen linearen Ablauf implementiert. Dabei wird ein Sudoku nach dem anderen generiert. Sudokus welche unser Programm nicht ohne backtracking lösen kann werden verworfen, da sie der höchsten Schwierigkeit (evil / exotic) entsprechen würden, die von der Rätsel Agentur AG nicht verwendet werden.</w:t>
       </w:r>
       <w:r>
         <w:t xml:space="preserve"> Bei der Generierung kann eingestellt werden in welchem Bereich die Anzahl Startzahlen sich befinden soll und wie viele Sudokus generiert werden sollen.</w:t>
       </w:r>
-      <w:bookmarkStart w:id="27" w:name="_GoBack"/>
-      <w:bookmarkEnd w:id="27"/>
     </w:p>
     <w:p/>
     <w:p>
       <w:pPr>
         <w:pStyle w:val="berschrift3"/>
       </w:pPr>
-      <w:bookmarkStart w:id="28" w:name="_Toc472776390"/>
+      <w:bookmarkStart w:id="27" w:name="_Toc472776390"/>
       <w:r>
         <w:t>Basis</w:t>
       </w:r>
     </w:p>
     <w:p>
       <w:r>
-        <w:t xml:space="preserve">Um möglichst verschiedene Sudokus generieren zu können haben wir den Sudoku-Korpus von Gordon </w:t>
-      </w:r>
-      <w:proofErr w:type="spellStart"/>
-      <w:r>
-        <w:t>Royle</w:t>
-      </w:r>
-      <w:proofErr w:type="spellEnd"/>
-      <w:r>
-        <w:t xml:space="preserve"> als Basis verwendet. </w:t>
+        <w:t xml:space="preserve">Um möglichst verschiedene Sudokus generieren zu können haben wir den Sudoku-Korpus von Gordon Royle als Basis verwendet. </w:t>
       </w:r>
       <w:r>
         <w:rPr>
@@ -9972,7 +8995,60 @@
     </w:p>
     <w:p>
       <w:r>
-        <w:t>Für dieses Verfahren haben wir drei verschiedene Techniken implementiert.</w:t>
+        <w:t>Für dieses Verfahren haben wir drei versc</w:t>
+      </w:r>
+      <w:r>
+        <w:t>hiedene Techniken implementiert:</w:t>
+      </w:r>
+    </w:p>
+    <w:p/>
+    <w:p>
+      <w:pPr>
+        <w:pStyle w:val="Listenabsatz"/>
+        <w:numPr>
+          <w:ilvl w:val="0"/>
+          <w:numId w:val="35"/>
+        </w:numPr>
+      </w:pPr>
+      <w:r>
+        <w:lastRenderedPageBreak/>
+        <w:t>Zufällig Zahlen aus der Lösung dem Feld</w:t>
+      </w:r>
+      <w:r>
+        <w:t>,</w:t>
+      </w:r>
+      <w:r>
+        <w:t xml:space="preserve"> falls sie noch nicht vorhanden sind,</w:t>
+      </w:r>
+      <w:r>
+        <w:t xml:space="preserve"> hinzufügen</w:t>
+      </w:r>
+      <w:r>
+        <w:t xml:space="preserve">, bis die gewünschte Anzahl erreicht ist. </w:t>
+      </w:r>
+    </w:p>
+    <w:p>
+      <w:pPr>
+        <w:pStyle w:val="Listenabsatz"/>
+        <w:numPr>
+          <w:ilvl w:val="0"/>
+          <w:numId w:val="35"/>
+        </w:numPr>
+      </w:pPr>
+      <w:r>
+        <w:t>Für jede der 17 gegebenen Zellen die gespiegelten Zellen, die noch nicht gesetzt sind, extrahieren und in eine Liste packen. Diese List mischen und daraus eine Menge Zellen auswählen bis die gewünschte Anzahl Startzahlen erreicht ist.</w:t>
+      </w:r>
+    </w:p>
+    <w:p>
+      <w:pPr>
+        <w:pStyle w:val="Listenabsatz"/>
+        <w:numPr>
+          <w:ilvl w:val="0"/>
+          <w:numId w:val="35"/>
+        </w:numPr>
+      </w:pPr>
+      <w:r>
+        <w:t>Das Sudoku lösen und anschliessend bevorzugt paarweise (punktgespiegelt) Zellen aus dem Sudoku entfernen bis die übrige Anzahl Zahlen der gewünschten Anzahl entspricht.</w:t>
       </w:r>
     </w:p>
     <w:p>
@@ -9987,8 +9063,16 @@
         </w:rPr>
       </w:pPr>
       <w:r>
+        <w:rPr>
+          <w:color w:val="00B0F0"/>
+        </w:rPr>
+        <w:t>(erweitern)</w:t>
+      </w:r>
+      <w:r>
         <w:br w:type="page"/>
       </w:r>
+      <w:bookmarkStart w:id="28" w:name="_GoBack"/>
+      <w:bookmarkEnd w:id="28"/>
     </w:p>
     <w:p>
       <w:pPr>
@@ -9998,7 +9082,7 @@
         <w:lastRenderedPageBreak/>
         <w:t>Resultate</w:t>
       </w:r>
-      <w:bookmarkEnd w:id="28"/>
+      <w:bookmarkEnd w:id="27"/>
     </w:p>
     <w:p>
       <w:pPr>
@@ -10033,21 +9117,20 @@
         <w:rPr>
           <w:color w:val="00B0F0"/>
         </w:rPr>
-        <w:t xml:space="preserve">«Unnötige» </w:t>
-      </w:r>
-      <w:proofErr w:type="spellStart"/>
-      <w:r>
+        <w:t>«Unnötige» methoden implementiert?</w:t>
+      </w:r>
+    </w:p>
+    <w:p>
+      <w:pPr>
         <w:rPr>
           <w:color w:val="00B0F0"/>
         </w:rPr>
-        <w:t>methoden</w:t>
-      </w:r>
-      <w:proofErr w:type="spellEnd"/>
+      </w:pPr>
       <w:r>
         <w:rPr>
           <w:color w:val="00B0F0"/>
         </w:rPr>
-        <w:t xml:space="preserve"> implementiert?</w:t>
+        <w:t>Wechsel subset all zu 2-4 erklären mit begründung</w:t>
       </w:r>
     </w:p>
     <w:p>
@@ -10056,55 +9139,6 @@
           <w:color w:val="00B0F0"/>
         </w:rPr>
       </w:pPr>
-      <w:r>
-        <w:rPr>
-          <w:color w:val="00B0F0"/>
-        </w:rPr>
-        <w:t xml:space="preserve">Wechsel </w:t>
-      </w:r>
-      <w:proofErr w:type="spellStart"/>
-      <w:r>
-        <w:rPr>
-          <w:color w:val="00B0F0"/>
-        </w:rPr>
-        <w:t>subset</w:t>
-      </w:r>
-      <w:proofErr w:type="spellEnd"/>
-      <w:r>
-        <w:rPr>
-          <w:color w:val="00B0F0"/>
-        </w:rPr>
-        <w:t xml:space="preserve"> </w:t>
-      </w:r>
-      <w:proofErr w:type="spellStart"/>
-      <w:r>
-        <w:rPr>
-          <w:color w:val="00B0F0"/>
-        </w:rPr>
-        <w:t>all zu</w:t>
-      </w:r>
-      <w:proofErr w:type="spellEnd"/>
-      <w:r>
-        <w:rPr>
-          <w:color w:val="00B0F0"/>
-        </w:rPr>
-        <w:t xml:space="preserve"> 2-4 erklären mit </w:t>
-      </w:r>
-      <w:proofErr w:type="spellStart"/>
-      <w:r>
-        <w:rPr>
-          <w:color w:val="00B0F0"/>
-        </w:rPr>
-        <w:t>begründung</w:t>
-      </w:r>
-      <w:proofErr w:type="spellEnd"/>
-    </w:p>
-    <w:p>
-      <w:pPr>
-        <w:rPr>
-          <w:color w:val="00B0F0"/>
-        </w:rPr>
-      </w:pPr>
     </w:p>
     <w:p>
       <w:pPr>
@@ -10118,15 +9152,7 @@
     </w:p>
     <w:p>
       <w:r>
-        <w:t xml:space="preserve">Die Einstufung der Schwierigkeit mittels </w:t>
-      </w:r>
-      <w:proofErr w:type="spellStart"/>
-      <w:r>
-        <w:t>Machine</w:t>
-      </w:r>
-      <w:proofErr w:type="spellEnd"/>
-      <w:r>
-        <w:t xml:space="preserve"> Learning anhand menschlicher Lösungsmethoden hat sich komplexer erwiesen als zuerst angenommen. Die Genauigkeit di</w:t>
+        <w:t>Die Einstufung der Schwierigkeit mittels Machine Learning anhand menschlicher Lösungsmethoden hat sich komplexer erwiesen als zuerst angenommen. Die Genauigkeit di</w:t>
       </w:r>
       <w:r>
         <w:t>eser Einstufung hängt sehr stark</w:t>
@@ -10137,23 +9163,7 @@
     </w:p>
     <w:p>
       <w:r>
-        <w:t xml:space="preserve">Wir verwenden nur die Daten des ersten Datenpakets als Trainingsgrundlage, da beim zweiten Datenpaket </w:t>
-      </w:r>
-      <w:proofErr w:type="spellStart"/>
-      <w:r>
-        <w:t>zuviele</w:t>
-      </w:r>
-      <w:proofErr w:type="spellEnd"/>
-      <w:r>
-        <w:t xml:space="preserve"> Ungereimtheiten aufgefallen sind. Da das erste Paket keine Sudokus der </w:t>
-      </w:r>
-      <w:proofErr w:type="spellStart"/>
-      <w:r>
-        <w:t>Schwierigkeitstufe</w:t>
-      </w:r>
-      <w:proofErr w:type="spellEnd"/>
-      <w:r>
-        <w:t xml:space="preserve"> 6 enthält, werden Sudokus dieser Stufe, wie auf </w:t>
+        <w:t xml:space="preserve">Wir verwenden nur die Daten des ersten Datenpakets als Trainingsgrundlage, da beim zweiten Datenpaket zuviele Ungereimtheiten aufgefallen sind. Da das erste Paket keine Sudokus der Schwierigkeitstufe 6 enthält, werden Sudokus dieser Stufe, wie auf </w:t>
       </w:r>
       <w:r>
         <w:rPr>
@@ -10247,11 +9257,9 @@
       <w:r>
         <w:t xml:space="preserve">daten </w:t>
       </w:r>
-      <w:proofErr w:type="spellStart"/>
       <w:r>
         <w:t>notwenidg</w:t>
       </w:r>
-      <w:proofErr w:type="spellEnd"/>
       <w:r>
         <w:t xml:space="preserve">, welche auch </w:t>
       </w:r>
@@ -10259,15 +9267,7 @@
         <w:t xml:space="preserve">nachweislich </w:t>
       </w:r>
       <w:r>
-        <w:t xml:space="preserve">dem Empfinden von </w:t>
-      </w:r>
-      <w:proofErr w:type="spellStart"/>
-      <w:r>
-        <w:t>Sudokulösern</w:t>
-      </w:r>
-      <w:proofErr w:type="spellEnd"/>
-      <w:r>
-        <w:t xml:space="preserve"> e</w:t>
+        <w:t>dem Empfinden von Sudokulösern e</w:t>
       </w:r>
       <w:r>
         <w:t xml:space="preserve">ntsprechen. </w:t>
@@ -10350,57 +9350,65 @@
         <w:rPr>
           <w:color w:val="00B0F0"/>
         </w:rPr>
-        <w:t xml:space="preserve">Möglichkeit zu </w:t>
-      </w:r>
-      <w:proofErr w:type="spellStart"/>
-      <w:r>
+        <w:t>Möglichkeit zu unsupervised learning, problem dabei</w:t>
+      </w:r>
+    </w:p>
+    <w:p>
+      <w:pPr>
         <w:rPr>
           <w:color w:val="00B0F0"/>
         </w:rPr>
-        <w:t>unsupervised</w:t>
-      </w:r>
-      <w:proofErr w:type="spellEnd"/>
-      <w:r>
+      </w:pPr>
+    </w:p>
+    <w:p>
+      <w:pPr>
         <w:rPr>
           <w:color w:val="00B0F0"/>
         </w:rPr>
-        <w:t xml:space="preserve"> </w:t>
-      </w:r>
-      <w:proofErr w:type="spellStart"/>
+      </w:pPr>
       <w:r>
         <w:rPr>
           <w:color w:val="00B0F0"/>
         </w:rPr>
-        <w:t>learning</w:t>
-      </w:r>
-      <w:proofErr w:type="spellEnd"/>
-      <w:r>
+        <w:t>Library (Neuroph) brauchbar?</w:t>
+      </w:r>
+    </w:p>
+    <w:p/>
+    <w:p>
+      <w:pPr>
+        <w:pStyle w:val="berschrift2"/>
+      </w:pPr>
+      <w:bookmarkStart w:id="31" w:name="_Toc472776393"/>
+      <w:r>
+        <w:t>Generierung</w:t>
+      </w:r>
+      <w:bookmarkEnd w:id="31"/>
+    </w:p>
+    <w:p>
+      <w:pPr>
         <w:rPr>
           <w:color w:val="00B0F0"/>
         </w:rPr>
-        <w:t xml:space="preserve">, </w:t>
-      </w:r>
-      <w:proofErr w:type="spellStart"/>
+      </w:pPr>
       <w:r>
         <w:rPr>
           <w:color w:val="00B0F0"/>
         </w:rPr>
-        <w:t>problem</w:t>
-      </w:r>
-      <w:proofErr w:type="spellEnd"/>
-      <w:r>
+        <w:t xml:space="preserve">17er korpus sinnvoll als basis? </w:t>
+      </w:r>
+    </w:p>
+    <w:p>
+      <w:pPr>
         <w:rPr>
           <w:color w:val="00B0F0"/>
         </w:rPr>
-        <w:t xml:space="preserve"> dabei</w:t>
-      </w:r>
-    </w:p>
-    <w:p>
-      <w:pPr>
+      </w:pPr>
+      <w:r>
         <w:rPr>
           <w:color w:val="00B0F0"/>
         </w:rPr>
-      </w:pPr>
+        <w:t>Permutationen hilfreich?</w:t>
+      </w:r>
     </w:p>
     <w:p>
       <w:pPr>
@@ -10412,218 +9420,20 @@
         <w:rPr>
           <w:color w:val="00B0F0"/>
         </w:rPr>
-        <w:t>Library (</w:t>
-      </w:r>
-      <w:proofErr w:type="spellStart"/>
-      <w:r>
+        <w:t>Analyse generierter sudokus (verhältnis generiert : schwierigkeitsstufe, anzahl «nutzloser» sudokus</w:t>
+      </w:r>
+    </w:p>
+    <w:p>
+      <w:pPr>
         <w:rPr>
           <w:color w:val="00B0F0"/>
         </w:rPr>
-        <w:t>Neuroph</w:t>
-      </w:r>
-      <w:proofErr w:type="spellEnd"/>
+      </w:pPr>
       <w:r>
         <w:rPr>
           <w:color w:val="00B0F0"/>
         </w:rPr>
-        <w:t>) brauchbar?</w:t>
-      </w:r>
-    </w:p>
-    <w:p/>
-    <w:p>
-      <w:pPr>
-        <w:pStyle w:val="berschrift2"/>
-      </w:pPr>
-      <w:bookmarkStart w:id="31" w:name="_Toc472776393"/>
-      <w:r>
-        <w:t>Generierung</w:t>
-      </w:r>
-      <w:bookmarkEnd w:id="31"/>
-    </w:p>
-    <w:p>
-      <w:pPr>
-        <w:rPr>
-          <w:color w:val="00B0F0"/>
-        </w:rPr>
-      </w:pPr>
-      <w:r>
-        <w:rPr>
-          <w:color w:val="00B0F0"/>
-        </w:rPr>
-        <w:t xml:space="preserve">17er </w:t>
-      </w:r>
-      <w:proofErr w:type="spellStart"/>
-      <w:r>
-        <w:rPr>
-          <w:color w:val="00B0F0"/>
-        </w:rPr>
-        <w:t>korpus</w:t>
-      </w:r>
-      <w:proofErr w:type="spellEnd"/>
-      <w:r>
-        <w:rPr>
-          <w:color w:val="00B0F0"/>
-        </w:rPr>
-        <w:t xml:space="preserve"> sinnvoll als </w:t>
-      </w:r>
-      <w:proofErr w:type="spellStart"/>
-      <w:r>
-        <w:rPr>
-          <w:color w:val="00B0F0"/>
-        </w:rPr>
-        <w:t>basis</w:t>
-      </w:r>
-      <w:proofErr w:type="spellEnd"/>
-      <w:r>
-        <w:rPr>
-          <w:color w:val="00B0F0"/>
-        </w:rPr>
-        <w:t xml:space="preserve">? </w:t>
-      </w:r>
-    </w:p>
-    <w:p>
-      <w:pPr>
-        <w:rPr>
-          <w:color w:val="00B0F0"/>
-        </w:rPr>
-      </w:pPr>
-      <w:r>
-        <w:rPr>
-          <w:color w:val="00B0F0"/>
-        </w:rPr>
-        <w:t>Permutationen hilfreich?</w:t>
-      </w:r>
-    </w:p>
-    <w:p>
-      <w:pPr>
-        <w:rPr>
-          <w:color w:val="00B0F0"/>
-        </w:rPr>
-      </w:pPr>
-      <w:r>
-        <w:rPr>
-          <w:color w:val="00B0F0"/>
-        </w:rPr>
-        <w:t xml:space="preserve">Analyse generierter </w:t>
-      </w:r>
-      <w:proofErr w:type="spellStart"/>
-      <w:r>
-        <w:rPr>
-          <w:color w:val="00B0F0"/>
-        </w:rPr>
-        <w:t>sudokus</w:t>
-      </w:r>
-      <w:proofErr w:type="spellEnd"/>
-      <w:r>
-        <w:rPr>
-          <w:color w:val="00B0F0"/>
-        </w:rPr>
-        <w:t xml:space="preserve"> (</w:t>
-      </w:r>
-      <w:proofErr w:type="spellStart"/>
-      <w:r>
-        <w:rPr>
-          <w:color w:val="00B0F0"/>
-        </w:rPr>
-        <w:t>verhältnis</w:t>
-      </w:r>
-      <w:proofErr w:type="spellEnd"/>
-      <w:r>
-        <w:rPr>
-          <w:color w:val="00B0F0"/>
-        </w:rPr>
-        <w:t xml:space="preserve"> </w:t>
-      </w:r>
-      <w:proofErr w:type="gramStart"/>
-      <w:r>
-        <w:rPr>
-          <w:color w:val="00B0F0"/>
-        </w:rPr>
-        <w:t>generiert :</w:t>
-      </w:r>
-      <w:proofErr w:type="gramEnd"/>
-      <w:r>
-        <w:rPr>
-          <w:color w:val="00B0F0"/>
-        </w:rPr>
-        <w:t xml:space="preserve"> schwierigkeitsstufe, </w:t>
-      </w:r>
-      <w:proofErr w:type="spellStart"/>
-      <w:r>
-        <w:rPr>
-          <w:color w:val="00B0F0"/>
-        </w:rPr>
-        <w:t>anzahl</w:t>
-      </w:r>
-      <w:proofErr w:type="spellEnd"/>
-      <w:r>
-        <w:rPr>
-          <w:color w:val="00B0F0"/>
-        </w:rPr>
-        <w:t xml:space="preserve"> «nutzloser» </w:t>
-      </w:r>
-      <w:proofErr w:type="spellStart"/>
-      <w:r>
-        <w:rPr>
-          <w:color w:val="00B0F0"/>
-        </w:rPr>
-        <w:t>sudokus</w:t>
-      </w:r>
-      <w:proofErr w:type="spellEnd"/>
-    </w:p>
-    <w:p>
-      <w:pPr>
-        <w:rPr>
-          <w:color w:val="00B0F0"/>
-        </w:rPr>
-      </w:pPr>
-      <w:r>
-        <w:rPr>
-          <w:color w:val="00B0F0"/>
-        </w:rPr>
-        <w:t xml:space="preserve">Evtl. Kommentar zu «unbrauchbaren» </w:t>
-      </w:r>
-      <w:proofErr w:type="spellStart"/>
-      <w:r>
-        <w:rPr>
-          <w:color w:val="00B0F0"/>
-        </w:rPr>
-        <w:t>sudokus</w:t>
-      </w:r>
-      <w:proofErr w:type="spellEnd"/>
-      <w:r>
-        <w:rPr>
-          <w:color w:val="00B0F0"/>
-        </w:rPr>
-        <w:t xml:space="preserve">, ansprechen, dass mehr </w:t>
-      </w:r>
-      <w:proofErr w:type="spellStart"/>
-      <w:r>
-        <w:rPr>
-          <w:color w:val="00B0F0"/>
-        </w:rPr>
-        <w:t>lösungsmethoden</w:t>
-      </w:r>
-      <w:proofErr w:type="spellEnd"/>
-      <w:r>
-        <w:rPr>
-          <w:color w:val="00B0F0"/>
-        </w:rPr>
-        <w:t xml:space="preserve"> auch zu mehr generierten (schwierigen) </w:t>
-      </w:r>
-      <w:proofErr w:type="spellStart"/>
-      <w:r>
-        <w:rPr>
-          <w:color w:val="00B0F0"/>
-        </w:rPr>
-        <w:t>sudokus</w:t>
-      </w:r>
-      <w:proofErr w:type="spellEnd"/>
-      <w:r>
-        <w:rPr>
-          <w:color w:val="00B0F0"/>
-        </w:rPr>
-        <w:t xml:space="preserve"> führen könnten.</w:t>
+        <w:t>Evtl. Kommentar zu «unbrauchbaren» sudokus, ansprechen, dass mehr lösungsmethoden auch zu mehr generierten (schwierigen) sudokus führen könnten.</w:t>
       </w:r>
     </w:p>
     <w:p/>
@@ -11118,30 +9928,28 @@
         <w:rPr>
           <w:color w:val="00B0F0"/>
         </w:rPr>
-        <w:t xml:space="preserve">Viele </w:t>
-      </w:r>
-      <w:proofErr w:type="spellStart"/>
-      <w:r>
+        <w:t>Viele einflüsse auf einstufung</w:t>
+      </w:r>
+    </w:p>
+    <w:p>
+      <w:pPr>
         <w:rPr>
           <w:color w:val="00B0F0"/>
         </w:rPr>
-        <w:t>einflüsse</w:t>
-      </w:r>
-      <w:proofErr w:type="spellEnd"/>
+      </w:pPr>
       <w:r>
         <w:rPr>
           <w:color w:val="00B0F0"/>
         </w:rPr>
-        <w:t xml:space="preserve"> auf </w:t>
-      </w:r>
-      <w:proofErr w:type="spellStart"/>
-      <w:r>
+        <w:t>Höhere Lösungsmethoden für «normale» sudokus unwichtig</w:t>
+      </w:r>
+    </w:p>
+    <w:p>
+      <w:pPr>
         <w:rPr>
           <w:color w:val="00B0F0"/>
         </w:rPr>
-        <w:t>einstufung</w:t>
-      </w:r>
-      <w:proofErr w:type="spellEnd"/>
+      </w:pPr>
     </w:p>
     <w:p>
       <w:pPr>
@@ -11153,21 +9961,20 @@
         <w:rPr>
           <w:color w:val="00B0F0"/>
         </w:rPr>
-        <w:t xml:space="preserve">Höhere Lösungsmethoden für «normale» </w:t>
-      </w:r>
-      <w:proofErr w:type="spellStart"/>
-      <w:r>
+        <w:t>Evtl. Zf von erweiterungen</w:t>
+      </w:r>
+    </w:p>
+    <w:p>
+      <w:pPr>
         <w:rPr>
           <w:color w:val="00B0F0"/>
         </w:rPr>
-        <w:t>sudokus</w:t>
-      </w:r>
-      <w:proofErr w:type="spellEnd"/>
+      </w:pPr>
       <w:r>
         <w:rPr>
           <w:color w:val="00B0F0"/>
         </w:rPr>
-        <w:t xml:space="preserve"> unwichtig</w:t>
+        <w:t>Probleme Generierung</w:t>
       </w:r>
     </w:p>
     <w:p>
@@ -11180,86 +9987,15 @@
     <w:p>
       <w:pPr>
         <w:rPr>
+          <w:color w:val="FF0000"/>
+        </w:rPr>
+      </w:pPr>
+      <w:r>
+        <w:rPr>
           <w:color w:val="00B0F0"/>
         </w:rPr>
-      </w:pPr>
-      <w:r>
-        <w:rPr>
-          <w:color w:val="00B0F0"/>
-        </w:rPr>
-        <w:t xml:space="preserve">Evtl. </w:t>
-      </w:r>
-      <w:proofErr w:type="spellStart"/>
-      <w:r>
-        <w:rPr>
-          <w:color w:val="00B0F0"/>
-        </w:rPr>
-        <w:t>Zf</w:t>
-      </w:r>
-      <w:proofErr w:type="spellEnd"/>
-      <w:r>
-        <w:rPr>
-          <w:color w:val="00B0F0"/>
-        </w:rPr>
-        <w:t xml:space="preserve"> von </w:t>
-      </w:r>
-      <w:proofErr w:type="spellStart"/>
-      <w:r>
-        <w:rPr>
-          <w:color w:val="00B0F0"/>
-        </w:rPr>
-        <w:t>erweiterungen</w:t>
-      </w:r>
-      <w:proofErr w:type="spellEnd"/>
-    </w:p>
-    <w:p>
-      <w:pPr>
-        <w:rPr>
-          <w:color w:val="00B0F0"/>
-        </w:rPr>
-      </w:pPr>
-      <w:r>
-        <w:rPr>
-          <w:color w:val="00B0F0"/>
-        </w:rPr>
-        <w:t>Probleme Generierung</w:t>
-      </w:r>
-    </w:p>
-    <w:p>
-      <w:pPr>
-        <w:rPr>
-          <w:color w:val="00B0F0"/>
-        </w:rPr>
-      </w:pPr>
-    </w:p>
-    <w:p>
-      <w:pPr>
-        <w:rPr>
-          <w:color w:val="FF0000"/>
-        </w:rPr>
-      </w:pPr>
-      <w:proofErr w:type="spellStart"/>
-      <w:r>
-        <w:rPr>
-          <w:color w:val="00B0F0"/>
-        </w:rPr>
-        <w:t>Machine</w:t>
-      </w:r>
-      <w:proofErr w:type="spellEnd"/>
-      <w:r>
-        <w:rPr>
-          <w:color w:val="00B0F0"/>
-        </w:rPr>
-        <w:t xml:space="preserve"> Learning </w:t>
-      </w:r>
-      <w:proofErr w:type="spellStart"/>
-      <w:r>
-        <w:rPr>
-          <w:color w:val="00B0F0"/>
-        </w:rPr>
-        <w:t>bastelei</w:t>
-      </w:r>
-      <w:proofErr w:type="spellEnd"/>
+        <w:t>Machine Learning bastelei</w:t>
+      </w:r>
     </w:p>
     <w:p>
       <w:pPr>
@@ -11615,16 +10351,8 @@
           <w:color w:val="FF0000"/>
         </w:rPr>
         <w:lastRenderedPageBreak/>
-        <w:t xml:space="preserve">angegebenen Quellen verfasst zu </w:t>
-      </w:r>
-      <w:proofErr w:type="gramStart"/>
-      <w:r>
-        <w:rPr>
-          <w:color w:val="FF0000"/>
-        </w:rPr>
-        <w:t>haben.»</w:t>
-      </w:r>
-      <w:proofErr w:type="gramEnd"/>
+        <w:t>angegebenen Quellen verfasst zu haben.»</w:t>
+      </w:r>
     </w:p>
     <w:p>
       <w:pPr>
@@ -11697,7 +10425,7 @@
       <w:rPr>
         <w:noProof/>
       </w:rPr>
-      <w:t>29</w:t>
+      <w:t>30</w:t>
     </w:r>
     <w:r>
       <w:fldChar w:fldCharType="end"/>
@@ -11710,7 +10438,7 @@
         <w:rPr>
           <w:noProof/>
         </w:rPr>
-        <w:t>34</w:t>
+        <w:t>35</w:t>
       </w:r>
     </w:fldSimple>
   </w:p>
@@ -11887,16 +10615,8 @@
             <w:rPr>
               <w:szCs w:val="16"/>
             </w:rPr>
-            <w:t xml:space="preserve">Strasse, </w:t>
+            <w:t>Strasse, Nr</w:t>
           </w:r>
-          <w:proofErr w:type="spellStart"/>
-          <w:r>
-            <w:rPr>
-              <w:szCs w:val="16"/>
-            </w:rPr>
-            <w:t>Nr</w:t>
-          </w:r>
-          <w:proofErr w:type="spellEnd"/>
         </w:p>
         <w:p>
           <w:pPr>
@@ -11924,19 +10644,11 @@
               <w:szCs w:val="16"/>
             </w:rPr>
           </w:pPr>
-          <w:proofErr w:type="gramStart"/>
           <w:r>
             <w:rPr>
               <w:szCs w:val="16"/>
             </w:rPr>
-            <w:t>T  +</w:t>
-          </w:r>
-          <w:proofErr w:type="gramEnd"/>
-          <w:r>
-            <w:rPr>
-              <w:szCs w:val="16"/>
-            </w:rPr>
-            <w:t>41 84 000 00 00</w:t>
+            <w:t>T  +41 84 000 00 00</w:t>
           </w:r>
         </w:p>
       </w:tc>
@@ -12032,7 +10744,7 @@
         <w:rPr>
           <w:noProof/>
         </w:rPr>
-        <w:t>34</w:t>
+        <w:t>35</w:t>
       </w:r>
     </w:fldSimple>
   </w:p>
@@ -13941,6 +12653,118 @@
     </w:lvl>
   </w:abstractNum>
   <w:abstractNum w:abstractNumId="24" w15:restartNumberingAfterBreak="0">
+    <w:nsid w:val="646B36EE"/>
+    <w:multiLevelType w:val="hybridMultilevel"/>
+    <w:tmpl w:val="37AC2752"/>
+    <w:lvl w:ilvl="0" w:tplc="BE1E163A">
+      <w:numFmt w:val="bullet"/>
+      <w:lvlText w:val="-"/>
+      <w:lvlJc w:val="left"/>
+      <w:pPr>
+        <w:ind w:left="720" w:hanging="360"/>
+      </w:pPr>
+      <w:rPr>
+        <w:rFonts w:ascii="Arial" w:eastAsiaTheme="minorHAnsi" w:hAnsi="Arial" w:cs="Arial" w:hint="default"/>
+      </w:rPr>
+    </w:lvl>
+    <w:lvl w:ilvl="1" w:tplc="08070003" w:tentative="1">
+      <w:start w:val="1"/>
+      <w:numFmt w:val="bullet"/>
+      <w:lvlText w:val="o"/>
+      <w:lvlJc w:val="left"/>
+      <w:pPr>
+        <w:ind w:left="1440" w:hanging="360"/>
+      </w:pPr>
+      <w:rPr>
+        <w:rFonts w:ascii="Courier New" w:hAnsi="Courier New" w:cs="Courier New" w:hint="default"/>
+      </w:rPr>
+    </w:lvl>
+    <w:lvl w:ilvl="2" w:tplc="08070005" w:tentative="1">
+      <w:start w:val="1"/>
+      <w:numFmt w:val="bullet"/>
+      <w:lvlText w:val=""/>
+      <w:lvlJc w:val="left"/>
+      <w:pPr>
+        <w:ind w:left="2160" w:hanging="360"/>
+      </w:pPr>
+      <w:rPr>
+        <w:rFonts w:ascii="Wingdings" w:hAnsi="Wingdings" w:hint="default"/>
+      </w:rPr>
+    </w:lvl>
+    <w:lvl w:ilvl="3" w:tplc="08070001" w:tentative="1">
+      <w:start w:val="1"/>
+      <w:numFmt w:val="bullet"/>
+      <w:lvlText w:val=""/>
+      <w:lvlJc w:val="left"/>
+      <w:pPr>
+        <w:ind w:left="2880" w:hanging="360"/>
+      </w:pPr>
+      <w:rPr>
+        <w:rFonts w:ascii="Symbol" w:hAnsi="Symbol" w:hint="default"/>
+      </w:rPr>
+    </w:lvl>
+    <w:lvl w:ilvl="4" w:tplc="08070003" w:tentative="1">
+      <w:start w:val="1"/>
+      <w:numFmt w:val="bullet"/>
+      <w:lvlText w:val="o"/>
+      <w:lvlJc w:val="left"/>
+      <w:pPr>
+        <w:ind w:left="3600" w:hanging="360"/>
+      </w:pPr>
+      <w:rPr>
+        <w:rFonts w:ascii="Courier New" w:hAnsi="Courier New" w:cs="Courier New" w:hint="default"/>
+      </w:rPr>
+    </w:lvl>
+    <w:lvl w:ilvl="5" w:tplc="08070005" w:tentative="1">
+      <w:start w:val="1"/>
+      <w:numFmt w:val="bullet"/>
+      <w:lvlText w:val=""/>
+      <w:lvlJc w:val="left"/>
+      <w:pPr>
+        <w:ind w:left="4320" w:hanging="360"/>
+      </w:pPr>
+      <w:rPr>
+        <w:rFonts w:ascii="Wingdings" w:hAnsi="Wingdings" w:hint="default"/>
+      </w:rPr>
+    </w:lvl>
+    <w:lvl w:ilvl="6" w:tplc="08070001" w:tentative="1">
+      <w:start w:val="1"/>
+      <w:numFmt w:val="bullet"/>
+      <w:lvlText w:val=""/>
+      <w:lvlJc w:val="left"/>
+      <w:pPr>
+        <w:ind w:left="5040" w:hanging="360"/>
+      </w:pPr>
+      <w:rPr>
+        <w:rFonts w:ascii="Symbol" w:hAnsi="Symbol" w:hint="default"/>
+      </w:rPr>
+    </w:lvl>
+    <w:lvl w:ilvl="7" w:tplc="08070003" w:tentative="1">
+      <w:start w:val="1"/>
+      <w:numFmt w:val="bullet"/>
+      <w:lvlText w:val="o"/>
+      <w:lvlJc w:val="left"/>
+      <w:pPr>
+        <w:ind w:left="5760" w:hanging="360"/>
+      </w:pPr>
+      <w:rPr>
+        <w:rFonts w:ascii="Courier New" w:hAnsi="Courier New" w:cs="Courier New" w:hint="default"/>
+      </w:rPr>
+    </w:lvl>
+    <w:lvl w:ilvl="8" w:tplc="08070005" w:tentative="1">
+      <w:start w:val="1"/>
+      <w:numFmt w:val="bullet"/>
+      <w:lvlText w:val=""/>
+      <w:lvlJc w:val="left"/>
+      <w:pPr>
+        <w:ind w:left="6480" w:hanging="360"/>
+      </w:pPr>
+      <w:rPr>
+        <w:rFonts w:ascii="Wingdings" w:hAnsi="Wingdings" w:hint="default"/>
+      </w:rPr>
+    </w:lvl>
+  </w:abstractNum>
+  <w:abstractNum w:abstractNumId="25" w15:restartNumberingAfterBreak="0">
     <w:nsid w:val="697A3AF0"/>
     <w:multiLevelType w:val="hybridMultilevel"/>
     <w:tmpl w:val="6C848A0C"/>
@@ -14053,13 +12877,13 @@
       </w:rPr>
     </w:lvl>
   </w:abstractNum>
-  <w:abstractNum w:abstractNumId="25" w15:restartNumberingAfterBreak="0">
+  <w:abstractNum w:abstractNumId="26" w15:restartNumberingAfterBreak="0">
     <w:nsid w:val="6A8662D4"/>
     <w:multiLevelType w:val="multilevel"/>
     <w:tmpl w:val="75384DEA"/>
     <w:numStyleLink w:val="FHNWAufzhlung"/>
   </w:abstractNum>
-  <w:abstractNum w:abstractNumId="26" w15:restartNumberingAfterBreak="0">
+  <w:abstractNum w:abstractNumId="27" w15:restartNumberingAfterBreak="0">
     <w:nsid w:val="70C9118D"/>
     <w:multiLevelType w:val="hybridMultilevel"/>
     <w:tmpl w:val="29C4984E"/>
@@ -14172,7 +12996,7 @@
       </w:rPr>
     </w:lvl>
   </w:abstractNum>
-  <w:abstractNum w:abstractNumId="27" w15:restartNumberingAfterBreak="0">
+  <w:abstractNum w:abstractNumId="28" w15:restartNumberingAfterBreak="0">
     <w:nsid w:val="7128597C"/>
     <w:multiLevelType w:val="multilevel"/>
     <w:tmpl w:val="FFD2B9E8"/>
@@ -14267,7 +13091,7 @@
       </w:pPr>
     </w:lvl>
   </w:abstractNum>
-  <w:abstractNum w:abstractNumId="28" w15:restartNumberingAfterBreak="0">
+  <w:abstractNum w:abstractNumId="29" w15:restartNumberingAfterBreak="0">
     <w:nsid w:val="799F0B82"/>
     <w:multiLevelType w:val="multilevel"/>
     <w:tmpl w:val="AE48AF84"/>
@@ -14408,7 +13232,7 @@
       </w:rPr>
     </w:lvl>
   </w:abstractNum>
-  <w:abstractNum w:abstractNumId="29" w15:restartNumberingAfterBreak="0">
+  <w:abstractNum w:abstractNumId="30" w15:restartNumberingAfterBreak="0">
     <w:nsid w:val="7B6B095B"/>
     <w:multiLevelType w:val="hybridMultilevel"/>
     <w:tmpl w:val="36E08DA8"/>
@@ -14528,13 +13352,13 @@
     <w:abstractNumId w:val="22"/>
   </w:num>
   <w:num w:numId="3">
-    <w:abstractNumId w:val="26"/>
+    <w:abstractNumId w:val="27"/>
   </w:num>
   <w:num w:numId="4">
     <w:abstractNumId w:val="7"/>
   </w:num>
   <w:num w:numId="5">
-    <w:abstractNumId w:val="29"/>
+    <w:abstractNumId w:val="30"/>
   </w:num>
   <w:num w:numId="6">
     <w:abstractNumId w:val="10"/>
@@ -14570,10 +13394,10 @@
     <w:abstractNumId w:val="4"/>
   </w:num>
   <w:num w:numId="17">
-    <w:abstractNumId w:val="27"/>
+    <w:abstractNumId w:val="28"/>
   </w:num>
   <w:num w:numId="18">
-    <w:abstractNumId w:val="27"/>
+    <w:abstractNumId w:val="28"/>
     <w:lvlOverride w:ilvl="0">
       <w:lvl w:ilvl="0">
         <w:start w:val="1"/>
@@ -14717,10 +13541,10 @@
     <w:abstractNumId w:val="18"/>
   </w:num>
   <w:num w:numId="21">
-    <w:abstractNumId w:val="28"/>
+    <w:abstractNumId w:val="29"/>
   </w:num>
   <w:num w:numId="22">
-    <w:abstractNumId w:val="28"/>
+    <w:abstractNumId w:val="29"/>
     <w:lvlOverride w:ilvl="0">
       <w:startOverride w:val="1"/>
     </w:lvlOverride>
@@ -14750,10 +13574,10 @@
     </w:lvlOverride>
   </w:num>
   <w:num w:numId="23">
-    <w:abstractNumId w:val="25"/>
+    <w:abstractNumId w:val="26"/>
   </w:num>
   <w:num w:numId="24">
-    <w:abstractNumId w:val="27"/>
+    <w:abstractNumId w:val="28"/>
   </w:num>
   <w:num w:numId="25">
     <w:abstractNumId w:val="8"/>
@@ -14777,13 +13601,16 @@
     <w:abstractNumId w:val="12"/>
   </w:num>
   <w:num w:numId="32">
-    <w:abstractNumId w:val="24"/>
+    <w:abstractNumId w:val="25"/>
   </w:num>
   <w:num w:numId="33">
     <w:abstractNumId w:val="17"/>
   </w:num>
   <w:num w:numId="34">
     <w:abstractNumId w:val="19"/>
+  </w:num>
+  <w:num w:numId="35">
+    <w:abstractNumId w:val="24"/>
   </w:num>
 </w:numbering>
 </file>
@@ -16378,7 +15205,7 @@
     <w:sig w:usb0="E1002EFF" w:usb1="C000605B" w:usb2="00000029" w:usb3="00000000" w:csb0="000101FF" w:csb1="00000000"/>
   </w:font>
   <w:font w:name="MS Mincho">
-    <w:altName w:val="Yu Gothic UI"/>
+    <w:altName w:val="ＭＳ 明朝"/>
     <w:panose1 w:val="02020609040205080304"/>
     <w:charset w:val="80"/>
     <w:family w:val="modern"/>
@@ -16451,6 +15278,7 @@
     <w:rsid w:val="00B176F7"/>
     <w:rsid w:val="00B17F23"/>
     <w:rsid w:val="00B526BD"/>
+    <w:rsid w:val="00C22F48"/>
     <w:rsid w:val="00D45B84"/>
     <w:rsid w:val="00DE30BC"/>
     <w:rsid w:val="00F8346A"/>
@@ -17237,7 +16065,7 @@
 </file>
 
 <file path=customXml/itemProps2.xml><?xml version="1.0" encoding="utf-8"?>
-<ds:datastoreItem xmlns:ds="http://schemas.openxmlformats.org/officeDocument/2006/customXml" ds:itemID="{632EF1A4-F4C2-4795-A283-BB4F93A6ACD4}">
+<ds:datastoreItem xmlns:ds="http://schemas.openxmlformats.org/officeDocument/2006/customXml" ds:itemID="{570BE4F2-66CA-4DC1-9A59-3818C12E3FA2}">
   <ds:schemaRefs>
     <ds:schemaRef ds:uri="http://schemas.openxmlformats.org/officeDocument/2006/bibliography"/>
   </ds:schemaRefs>

</xml_diff>